<commit_message>
Nearly done with Written Assignment 5 Extra Credit
</commit_message>
<xml_diff>
--- a/Assignments/Assign5/HW5_EECS391.docx
+++ b/Assignments/Assign5/HW5_EECS391.docx
@@ -9359,8 +9359,6 @@
     <w:p>
       <w:pPr>
         <w:spacing w:after="0"/>
-        <w:ind w:left="720"/>
-        <w:jc w:val="center"/>
         <w:rPr>
           <w:rFonts w:ascii="Cambria" w:eastAsiaTheme="minorEastAsia" w:hAnsi="Cambria"/>
           <w:b/>
@@ -9368,6 +9366,27 @@
           <w:szCs w:val="24"/>
         </w:rPr>
       </w:pPr>
+      <w:r>
+        <w:rPr>
+          <w:rFonts w:ascii="Cambria" w:eastAsiaTheme="minorEastAsia" w:hAnsi="Cambria"/>
+          <w:b/>
+          <w:sz w:val="24"/>
+          <w:szCs w:val="24"/>
+        </w:rPr>
+        <w:t>Graphical Results</w:t>
+      </w:r>
+    </w:p>
+    <w:p>
+      <w:pPr>
+        <w:spacing w:after="0"/>
+        <w:ind w:left="720"/>
+        <w:rPr>
+          <w:rFonts w:ascii="Cambria" w:eastAsiaTheme="minorEastAsia" w:hAnsi="Cambria"/>
+          <w:b/>
+          <w:sz w:val="24"/>
+          <w:szCs w:val="24"/>
+        </w:rPr>
+      </w:pPr>
     </w:p>
     <w:p>
       <w:pPr>
@@ -9381,6 +9400,15 @@
           <w:szCs w:val="24"/>
         </w:rPr>
       </w:pPr>
+      <w:r>
+        <w:rPr>
+          <w:rFonts w:ascii="Cambria" w:eastAsiaTheme="minorEastAsia" w:hAnsi="Cambria"/>
+          <w:b/>
+          <w:sz w:val="24"/>
+          <w:szCs w:val="24"/>
+        </w:rPr>
+        <w:t>Hypothesis 1: 0% Lime</w:t>
+      </w:r>
     </w:p>
     <w:p>
       <w:pPr>
@@ -9389,302 +9417,12 @@
         <w:jc w:val="center"/>
         <w:rPr>
           <w:rFonts w:ascii="Cambria" w:eastAsiaTheme="minorEastAsia" w:hAnsi="Cambria"/>
-          <w:b/>
-          <w:sz w:val="24"/>
-          <w:szCs w:val="24"/>
-        </w:rPr>
-      </w:pPr>
-    </w:p>
-    <w:p>
-      <w:pPr>
-        <w:spacing w:after="0"/>
-        <w:ind w:left="720"/>
-        <w:jc w:val="center"/>
-        <w:rPr>
-          <w:rFonts w:ascii="Cambria" w:eastAsiaTheme="minorEastAsia" w:hAnsi="Cambria"/>
-          <w:b/>
-          <w:sz w:val="24"/>
-          <w:szCs w:val="24"/>
-        </w:rPr>
-      </w:pPr>
-    </w:p>
-    <w:p>
-      <w:pPr>
-        <w:spacing w:after="0"/>
-        <w:ind w:left="720"/>
-        <w:jc w:val="center"/>
-        <w:rPr>
-          <w:rFonts w:ascii="Cambria" w:eastAsiaTheme="minorEastAsia" w:hAnsi="Cambria"/>
-          <w:b/>
-          <w:sz w:val="24"/>
-          <w:szCs w:val="24"/>
-        </w:rPr>
-      </w:pPr>
-    </w:p>
-    <w:p>
-      <w:pPr>
-        <w:spacing w:after="0"/>
-        <w:ind w:left="720"/>
-        <w:jc w:val="center"/>
-        <w:rPr>
-          <w:rFonts w:ascii="Cambria" w:eastAsiaTheme="minorEastAsia" w:hAnsi="Cambria"/>
-          <w:b/>
-          <w:sz w:val="24"/>
-          <w:szCs w:val="24"/>
-        </w:rPr>
-      </w:pPr>
-    </w:p>
-    <w:p>
-      <w:pPr>
-        <w:spacing w:after="0"/>
-        <w:ind w:left="720"/>
-        <w:jc w:val="center"/>
-        <w:rPr>
-          <w:rFonts w:ascii="Cambria" w:eastAsiaTheme="minorEastAsia" w:hAnsi="Cambria"/>
-          <w:b/>
-          <w:sz w:val="24"/>
-          <w:szCs w:val="24"/>
-        </w:rPr>
-      </w:pPr>
-    </w:p>
-    <w:p>
-      <w:pPr>
-        <w:spacing w:after="0"/>
-        <w:ind w:left="720"/>
-        <w:jc w:val="center"/>
-        <w:rPr>
-          <w:rFonts w:ascii="Cambria" w:eastAsiaTheme="minorEastAsia" w:hAnsi="Cambria"/>
-          <w:b/>
-          <w:sz w:val="24"/>
-          <w:szCs w:val="24"/>
-        </w:rPr>
-      </w:pPr>
-    </w:p>
-    <w:p>
-      <w:pPr>
-        <w:spacing w:after="0"/>
-        <w:ind w:left="720"/>
-        <w:jc w:val="center"/>
-        <w:rPr>
-          <w:rFonts w:ascii="Cambria" w:eastAsiaTheme="minorEastAsia" w:hAnsi="Cambria"/>
-          <w:b/>
-          <w:sz w:val="24"/>
-          <w:szCs w:val="24"/>
-        </w:rPr>
-      </w:pPr>
-    </w:p>
-    <w:p>
-      <w:pPr>
-        <w:spacing w:after="0"/>
-        <w:ind w:left="720"/>
-        <w:jc w:val="center"/>
-        <w:rPr>
-          <w:rFonts w:ascii="Cambria" w:eastAsiaTheme="minorEastAsia" w:hAnsi="Cambria"/>
-          <w:b/>
-          <w:sz w:val="24"/>
-          <w:szCs w:val="24"/>
-        </w:rPr>
-      </w:pPr>
-    </w:p>
-    <w:p>
-      <w:pPr>
-        <w:spacing w:after="0"/>
-        <w:ind w:left="720"/>
-        <w:jc w:val="center"/>
-        <w:rPr>
-          <w:rFonts w:ascii="Cambria" w:eastAsiaTheme="minorEastAsia" w:hAnsi="Cambria"/>
-          <w:b/>
-          <w:sz w:val="24"/>
-          <w:szCs w:val="24"/>
-        </w:rPr>
-      </w:pPr>
-    </w:p>
-    <w:p>
-      <w:pPr>
-        <w:spacing w:after="0"/>
-        <w:ind w:left="720"/>
-        <w:jc w:val="center"/>
-        <w:rPr>
-          <w:rFonts w:ascii="Cambria" w:eastAsiaTheme="minorEastAsia" w:hAnsi="Cambria"/>
-          <w:b/>
-          <w:sz w:val="24"/>
-          <w:szCs w:val="24"/>
-        </w:rPr>
-      </w:pPr>
-    </w:p>
-    <w:p>
-      <w:pPr>
-        <w:spacing w:after="0"/>
-        <w:ind w:left="720"/>
-        <w:jc w:val="center"/>
-        <w:rPr>
-          <w:rFonts w:ascii="Cambria" w:eastAsiaTheme="minorEastAsia" w:hAnsi="Cambria"/>
-          <w:b/>
-          <w:sz w:val="24"/>
-          <w:szCs w:val="24"/>
-        </w:rPr>
-      </w:pPr>
-    </w:p>
-    <w:p>
-      <w:pPr>
-        <w:spacing w:after="0"/>
-        <w:ind w:left="720"/>
-        <w:jc w:val="center"/>
-        <w:rPr>
-          <w:rFonts w:ascii="Cambria" w:eastAsiaTheme="minorEastAsia" w:hAnsi="Cambria"/>
-          <w:b/>
-          <w:sz w:val="24"/>
-          <w:szCs w:val="24"/>
-        </w:rPr>
-      </w:pPr>
-    </w:p>
-    <w:p>
-      <w:pPr>
-        <w:spacing w:after="0"/>
-        <w:ind w:left="720"/>
-        <w:jc w:val="center"/>
-        <w:rPr>
-          <w:rFonts w:ascii="Cambria" w:eastAsiaTheme="minorEastAsia" w:hAnsi="Cambria"/>
-          <w:b/>
-          <w:sz w:val="24"/>
-          <w:szCs w:val="24"/>
-        </w:rPr>
-      </w:pPr>
-    </w:p>
-    <w:p>
-      <w:pPr>
-        <w:spacing w:after="0"/>
-        <w:ind w:left="720"/>
-        <w:jc w:val="center"/>
-        <w:rPr>
-          <w:rFonts w:ascii="Cambria" w:eastAsiaTheme="minorEastAsia" w:hAnsi="Cambria"/>
-          <w:b/>
-          <w:sz w:val="24"/>
-          <w:szCs w:val="24"/>
-        </w:rPr>
-      </w:pPr>
-    </w:p>
-    <w:p>
-      <w:pPr>
-        <w:spacing w:after="0"/>
-        <w:ind w:left="720"/>
-        <w:jc w:val="center"/>
-        <w:rPr>
-          <w:rFonts w:ascii="Cambria" w:eastAsiaTheme="minorEastAsia" w:hAnsi="Cambria"/>
-          <w:b/>
-          <w:sz w:val="24"/>
-          <w:szCs w:val="24"/>
-        </w:rPr>
-      </w:pPr>
-    </w:p>
-    <w:p>
-      <w:pPr>
-        <w:spacing w:after="0"/>
-        <w:ind w:left="720"/>
-        <w:jc w:val="center"/>
-        <w:rPr>
-          <w:rFonts w:ascii="Cambria" w:eastAsiaTheme="minorEastAsia" w:hAnsi="Cambria"/>
-          <w:b/>
-          <w:sz w:val="24"/>
-          <w:szCs w:val="24"/>
-        </w:rPr>
-      </w:pPr>
-    </w:p>
-    <w:p>
-      <w:pPr>
-        <w:spacing w:after="0"/>
-        <w:ind w:left="720"/>
-        <w:jc w:val="center"/>
-        <w:rPr>
-          <w:rFonts w:ascii="Cambria" w:eastAsiaTheme="minorEastAsia" w:hAnsi="Cambria"/>
-          <w:b/>
-          <w:sz w:val="24"/>
-          <w:szCs w:val="24"/>
-        </w:rPr>
-      </w:pPr>
-    </w:p>
-    <w:p>
-      <w:pPr>
-        <w:spacing w:after="0"/>
-        <w:ind w:left="720"/>
-        <w:jc w:val="center"/>
-        <w:rPr>
-          <w:rFonts w:ascii="Cambria" w:eastAsiaTheme="minorEastAsia" w:hAnsi="Cambria"/>
-          <w:b/>
-          <w:sz w:val="24"/>
-          <w:szCs w:val="24"/>
-        </w:rPr>
-      </w:pPr>
-    </w:p>
-    <w:p>
-      <w:pPr>
-        <w:spacing w:after="0"/>
-        <w:ind w:left="720"/>
-        <w:rPr>
-          <w:rFonts w:ascii="Cambria" w:eastAsiaTheme="minorEastAsia" w:hAnsi="Cambria"/>
-          <w:b/>
-          <w:sz w:val="24"/>
-          <w:szCs w:val="24"/>
-        </w:rPr>
-      </w:pPr>
-      <w:r>
-        <w:rPr>
-          <w:rFonts w:ascii="Cambria" w:eastAsiaTheme="minorEastAsia" w:hAnsi="Cambria"/>
-          <w:b/>
-          <w:sz w:val="24"/>
-          <w:szCs w:val="24"/>
-        </w:rPr>
-        <w:t>Graphical Results</w:t>
-      </w:r>
-    </w:p>
-    <w:p>
-      <w:pPr>
-        <w:spacing w:after="0"/>
-        <w:ind w:left="720"/>
-        <w:rPr>
-          <w:rFonts w:ascii="Cambria" w:eastAsiaTheme="minorEastAsia" w:hAnsi="Cambria"/>
-          <w:b/>
-          <w:sz w:val="24"/>
-          <w:szCs w:val="24"/>
-        </w:rPr>
-      </w:pPr>
-    </w:p>
-    <w:p>
-      <w:pPr>
-        <w:spacing w:after="0"/>
-        <w:ind w:left="720"/>
-        <w:jc w:val="center"/>
-        <w:rPr>
-          <w:rFonts w:ascii="Cambria" w:eastAsiaTheme="minorEastAsia" w:hAnsi="Cambria"/>
-          <w:b/>
-          <w:sz w:val="24"/>
-          <w:szCs w:val="24"/>
-        </w:rPr>
-      </w:pPr>
-      <w:r>
-        <w:rPr>
-          <w:rFonts w:ascii="Cambria" w:eastAsiaTheme="minorEastAsia" w:hAnsi="Cambria"/>
-          <w:b/>
-          <w:sz w:val="24"/>
-          <w:szCs w:val="24"/>
-        </w:rPr>
-        <w:t>Hypothesis 1: 0% Lime</w:t>
-      </w:r>
-    </w:p>
-    <w:p>
-      <w:pPr>
-        <w:spacing w:after="0"/>
-        <w:ind w:left="720"/>
-        <w:jc w:val="center"/>
-        <w:rPr>
-          <w:rFonts w:ascii="Cambria" w:eastAsiaTheme="minorEastAsia" w:hAnsi="Cambria"/>
         </w:rPr>
       </w:pPr>
       <w:r>
         <w:rPr>
           <w:noProof/>
         </w:rPr>
-        <w:lastRenderedPageBreak/>
         <w:drawing>
           <wp:anchor distT="0" distB="0" distL="114300" distR="114300" simplePos="0" relativeHeight="251658240" behindDoc="1" locked="0" layoutInCell="1" allowOverlap="1">
             <wp:simplePos x="0" y="0"/>
@@ -10289,10 +10027,11 @@
     <w:p>
       <w:pPr>
         <w:spacing w:after="0"/>
-        <w:ind w:left="720"/>
-        <w:jc w:val="center"/>
-        <w:rPr>
-          <w:rFonts w:ascii="Cambria" w:eastAsiaTheme="minorEastAsia" w:hAnsi="Cambria"/>
+        <w:rPr>
+          <w:rFonts w:ascii="Cambria" w:eastAsiaTheme="minorEastAsia" w:hAnsi="Cambria"/>
+          <w:b/>
+          <w:sz w:val="24"/>
+          <w:szCs w:val="24"/>
         </w:rPr>
       </w:pPr>
     </w:p>
@@ -10303,6 +10042,9 @@
         <w:jc w:val="center"/>
         <w:rPr>
           <w:rFonts w:ascii="Cambria" w:eastAsiaTheme="minorEastAsia" w:hAnsi="Cambria"/>
+          <w:b/>
+          <w:sz w:val="24"/>
+          <w:szCs w:val="24"/>
         </w:rPr>
       </w:pPr>
     </w:p>
@@ -10313,6 +10055,9 @@
         <w:jc w:val="center"/>
         <w:rPr>
           <w:rFonts w:ascii="Cambria" w:eastAsiaTheme="minorEastAsia" w:hAnsi="Cambria"/>
+          <w:b/>
+          <w:sz w:val="24"/>
+          <w:szCs w:val="24"/>
         </w:rPr>
       </w:pPr>
     </w:p>
@@ -10323,8 +10068,20 @@
         <w:jc w:val="center"/>
         <w:rPr>
           <w:rFonts w:ascii="Cambria" w:eastAsiaTheme="minorEastAsia" w:hAnsi="Cambria"/>
-        </w:rPr>
-      </w:pPr>
+          <w:b/>
+          <w:sz w:val="24"/>
+          <w:szCs w:val="24"/>
+        </w:rPr>
+      </w:pPr>
+      <w:r>
+        <w:rPr>
+          <w:rFonts w:ascii="Cambria" w:eastAsiaTheme="minorEastAsia" w:hAnsi="Cambria"/>
+          <w:b/>
+          <w:sz w:val="24"/>
+          <w:szCs w:val="24"/>
+        </w:rPr>
+        <w:t>Hypothesis 3: 50% Lime</w:t>
+      </w:r>
     </w:p>
     <w:p>
       <w:pPr>
@@ -10335,102 +10092,10 @@
           <w:rFonts w:ascii="Cambria" w:eastAsiaTheme="minorEastAsia" w:hAnsi="Cambria"/>
         </w:rPr>
       </w:pPr>
-    </w:p>
-    <w:p>
-      <w:pPr>
-        <w:spacing w:after="0"/>
-        <w:ind w:left="720"/>
-        <w:jc w:val="center"/>
-        <w:rPr>
-          <w:rFonts w:ascii="Cambria" w:eastAsiaTheme="minorEastAsia" w:hAnsi="Cambria"/>
-        </w:rPr>
-      </w:pPr>
-    </w:p>
-    <w:p>
-      <w:pPr>
-        <w:spacing w:after="0"/>
-        <w:ind w:left="720"/>
-        <w:jc w:val="center"/>
-        <w:rPr>
-          <w:rFonts w:ascii="Cambria" w:eastAsiaTheme="minorEastAsia" w:hAnsi="Cambria"/>
-        </w:rPr>
-      </w:pPr>
-    </w:p>
-    <w:p>
-      <w:pPr>
-        <w:spacing w:after="0"/>
-        <w:ind w:left="720"/>
-        <w:jc w:val="center"/>
-        <w:rPr>
-          <w:rFonts w:ascii="Cambria" w:eastAsiaTheme="minorEastAsia" w:hAnsi="Cambria"/>
-          <w:b/>
-          <w:sz w:val="24"/>
-          <w:szCs w:val="24"/>
-        </w:rPr>
-      </w:pPr>
-    </w:p>
-    <w:p>
-      <w:pPr>
-        <w:spacing w:after="0"/>
-        <w:ind w:left="720"/>
-        <w:jc w:val="center"/>
-        <w:rPr>
-          <w:rFonts w:ascii="Cambria" w:eastAsiaTheme="minorEastAsia" w:hAnsi="Cambria"/>
-          <w:b/>
-          <w:sz w:val="24"/>
-          <w:szCs w:val="24"/>
-        </w:rPr>
-      </w:pPr>
-    </w:p>
-    <w:p>
-      <w:pPr>
-        <w:spacing w:after="0"/>
-        <w:ind w:left="720"/>
-        <w:jc w:val="center"/>
-        <w:rPr>
-          <w:rFonts w:ascii="Cambria" w:eastAsiaTheme="minorEastAsia" w:hAnsi="Cambria"/>
-          <w:b/>
-          <w:sz w:val="24"/>
-          <w:szCs w:val="24"/>
-        </w:rPr>
-      </w:pPr>
-    </w:p>
-    <w:p>
-      <w:pPr>
-        <w:spacing w:after="0"/>
-        <w:ind w:left="720"/>
-        <w:jc w:val="center"/>
-        <w:rPr>
-          <w:rFonts w:ascii="Cambria" w:eastAsiaTheme="minorEastAsia" w:hAnsi="Cambria"/>
-          <w:b/>
-          <w:sz w:val="24"/>
-          <w:szCs w:val="24"/>
-        </w:rPr>
-      </w:pPr>
-      <w:r>
-        <w:rPr>
-          <w:rFonts w:ascii="Cambria" w:eastAsiaTheme="minorEastAsia" w:hAnsi="Cambria"/>
-          <w:b/>
-          <w:sz w:val="24"/>
-          <w:szCs w:val="24"/>
-        </w:rPr>
-        <w:t>Hypothesis 3: 50% Lime</w:t>
-      </w:r>
-    </w:p>
-    <w:p>
-      <w:pPr>
-        <w:spacing w:after="0"/>
-        <w:ind w:left="720"/>
-        <w:jc w:val="center"/>
-        <w:rPr>
-          <w:rFonts w:ascii="Cambria" w:eastAsiaTheme="minorEastAsia" w:hAnsi="Cambria"/>
-        </w:rPr>
-      </w:pPr>
       <w:r>
         <w:rPr>
           <w:noProof/>
         </w:rPr>
-        <w:lastRenderedPageBreak/>
         <w:drawing>
           <wp:anchor distT="0" distB="0" distL="114300" distR="114300" simplePos="0" relativeHeight="251663360" behindDoc="1" locked="0" layoutInCell="1" allowOverlap="1">
             <wp:simplePos x="0" y="0"/>
@@ -10889,7 +10554,6 @@
         <w:rPr>
           <w:noProof/>
         </w:rPr>
-        <w:lastRenderedPageBreak/>
         <w:drawing>
           <wp:anchor distT="0" distB="0" distL="114300" distR="114300" simplePos="0" relativeHeight="251659264" behindDoc="1" locked="0" layoutInCell="1" allowOverlap="1">
             <wp:simplePos x="0" y="0"/>
@@ -11624,6 +11288,7 @@
         <w:rPr>
           <w:rFonts w:ascii="Cambria" w:eastAsiaTheme="minorEastAsia" w:hAnsi="Cambria"/>
         </w:rPr>
+        <w:lastRenderedPageBreak/>
         <w:t>To solve for the minimum number of observations needed to be more than 90% sure of the hypothesis, the posterior expression should be set equal to 0.9 and then solve</w:t>
       </w:r>
       <w:r>
@@ -11657,7 +11322,6 @@
           <w:rFonts w:ascii="Cambria" w:eastAsiaTheme="minorEastAsia" w:hAnsi="Cambria"/>
           <w:b/>
         </w:rPr>
-        <w:lastRenderedPageBreak/>
         <w:t xml:space="preserve">R Implementation </w:t>
       </w:r>
     </w:p>
@@ -12229,15 +11893,20 @@
         <w:rPr>
           <w:rFonts w:ascii="Cambria" w:eastAsiaTheme="minorEastAsia" w:hAnsi="Cambria"/>
         </w:rPr>
-        <w:t xml:space="preserve">  First, I will need to create a random dataset of 100 observations. To do this, I will generate 100 datasets of length 100, 20 under each of the hypotheses. The resulting observations can then be averaged to arrive at a random dataset of observations weighted by the prior probability (as specified by the manufacturer) for each hypothesis. </w:t>
-      </w:r>
-    </w:p>
-    <w:p>
-      <w:pPr>
-        <w:rPr>
-          <w:rFonts w:ascii="Cambria" w:eastAsiaTheme="minorEastAsia" w:hAnsi="Cambria"/>
-        </w:rPr>
-      </w:pPr>
+        <w:t xml:space="preserve">  First, I will need to create a random dataset of 100 observations. To do this, I will genera</w:t>
+      </w:r>
+      <w:r>
+        <w:rPr>
+          <w:rFonts w:ascii="Cambria" w:eastAsiaTheme="minorEastAsia" w:hAnsi="Cambria"/>
+        </w:rPr>
+        <w:t xml:space="preserve">te 100 datasets of length 100, with the distributions as determined by the priors from the manufacturer. </w:t>
+      </w:r>
+      <w:r>
+        <w:rPr>
+          <w:rFonts w:ascii="Cambria" w:eastAsiaTheme="minorEastAsia" w:hAnsi="Cambria"/>
+        </w:rPr>
+        <w:t xml:space="preserve"> The resulting observations can then be averaged to arrive at a random dataset of observations weighted by the prior probability (as specified by the manufacturer) for each hypothesis. </w:t>
+      </w:r>
     </w:p>
     <w:p>
       <w:pPr>
@@ -15966,13 +15635,7 @@
               <w:rPr>
                 <w:rFonts w:ascii="Cambria Math" w:eastAsiaTheme="minorEastAsia" w:hAnsi="Cambria Math"/>
               </w:rPr>
-              <m:t>C=</m:t>
-            </m:r>
-            <m:r>
-              <w:rPr>
-                <w:rFonts w:ascii="Cambria Math" w:eastAsiaTheme="minorEastAsia" w:hAnsi="Cambria Math"/>
-              </w:rPr>
-              <m:t>1</m:t>
+              <m:t>C=1</m:t>
             </m:r>
           </m:e>
         </m:d>
@@ -16036,13 +15699,7 @@
               <w:rPr>
                 <w:rFonts w:ascii="Cambria Math" w:eastAsiaTheme="minorEastAsia" w:hAnsi="Cambria Math"/>
               </w:rPr>
-              <m:t xml:space="preserve">C= </m:t>
-            </m:r>
-            <m:r>
-              <w:rPr>
-                <w:rFonts w:ascii="Cambria Math" w:eastAsiaTheme="minorEastAsia" w:hAnsi="Cambria Math"/>
-              </w:rPr>
-              <m:t>2</m:t>
+              <m:t>C= 2</m:t>
             </m:r>
           </m:e>
         </m:d>
@@ -19276,7 +18933,19 @@
         <w:rPr>
           <w:rFonts w:ascii="Cambria" w:eastAsiaTheme="minorEastAsia" w:hAnsi="Cambria"/>
         </w:rPr>
-        <w:t xml:space="preserve">. The errors where x is in Class 2 and is classified as Class 2 occur in the region </w:t>
+        <w:t>. The errors where x is in Clas</w:t>
+      </w:r>
+      <w:r>
+        <w:rPr>
+          <w:rFonts w:ascii="Cambria" w:eastAsiaTheme="minorEastAsia" w:hAnsi="Cambria"/>
+        </w:rPr>
+        <w:t>s 2 and is classified as Class 1</w:t>
+      </w:r>
+      <w:r>
+        <w:rPr>
+          <w:rFonts w:ascii="Cambria" w:eastAsiaTheme="minorEastAsia" w:hAnsi="Cambria"/>
+        </w:rPr>
+        <w:t xml:space="preserve"> occur in the region </w:t>
       </w:r>
       <m:oMath>
         <m:r>
@@ -20072,19 +19741,7 @@
                 <w:rPr>
                   <w:rFonts w:ascii="Cambria Math" w:eastAsiaTheme="minorEastAsia" w:hAnsi="Cambria Math"/>
                 </w:rPr>
-                <m:t>dx</m:t>
-              </m:r>
-              <m:r>
-                <w:rPr>
-                  <w:rFonts w:ascii="Cambria Math" w:eastAsiaTheme="minorEastAsia" w:hAnsi="Cambria Math"/>
-                </w:rPr>
-                <m:t xml:space="preserve"> + </m:t>
-              </m:r>
-              <m:r>
-                <w:rPr>
-                  <w:rFonts w:ascii="Cambria Math" w:eastAsiaTheme="minorEastAsia" w:hAnsi="Cambria Math"/>
-                </w:rPr>
-                <m:t xml:space="preserve"> </m:t>
+                <m:t xml:space="preserve">dx +  </m:t>
               </m:r>
             </m:e>
           </m:nary>
@@ -20923,13 +20580,7 @@
           <w:rPr>
             <w:rFonts w:ascii="Cambria Math" w:eastAsiaTheme="minorEastAsia" w:hAnsi="Cambria Math"/>
           </w:rPr>
-          <m:t>|x</m:t>
-        </m:r>
-        <m:r>
-          <w:rPr>
-            <w:rFonts w:ascii="Cambria Math" w:eastAsiaTheme="minorEastAsia" w:hAnsi="Cambria Math"/>
-          </w:rPr>
-          <m:t>)= p(</m:t>
+          <m:t>|x)= p(</m:t>
         </m:r>
         <m:sSub>
           <m:sSubPr>
@@ -20961,19 +20612,7 @@
           <w:rPr>
             <w:rFonts w:ascii="Cambria Math" w:eastAsiaTheme="minorEastAsia" w:hAnsi="Cambria Math"/>
           </w:rPr>
-          <m:t>|</m:t>
-        </m:r>
-        <m:r>
-          <w:rPr>
-            <w:rFonts w:ascii="Cambria Math" w:eastAsiaTheme="minorEastAsia" w:hAnsi="Cambria Math"/>
-          </w:rPr>
-          <m:t>x</m:t>
-        </m:r>
-        <m:r>
-          <w:rPr>
-            <w:rFonts w:ascii="Cambria Math" w:eastAsiaTheme="minorEastAsia" w:hAnsi="Cambria Math"/>
-          </w:rPr>
-          <m:t>)</m:t>
+          <m:t>|x)</m:t>
         </m:r>
       </m:oMath>
       <w:r>
@@ -23003,6 +22642,1741 @@
           <w:rFonts w:ascii="Cambria" w:eastAsiaTheme="minorEastAsia" w:hAnsi="Cambria"/>
         </w:rPr>
       </w:pPr>
+      <w:r>
+        <w:rPr>
+          <w:rFonts w:ascii="Cambria" w:eastAsiaTheme="minorEastAsia" w:hAnsi="Cambria"/>
+        </w:rPr>
+        <w:t>A. The</w:t>
+      </w:r>
+      <w:r>
+        <w:rPr>
+          <w:rFonts w:ascii="Cambria" w:eastAsiaTheme="minorEastAsia" w:hAnsi="Cambria"/>
+        </w:rPr>
+        <w:t xml:space="preserve"> objective function for vector </w:t>
+      </w:r>
+      <m:oMath>
+        <m:sSub>
+          <m:sSubPr>
+            <m:ctrlPr>
+              <w:rPr>
+                <w:rFonts w:ascii="Cambria Math" w:eastAsiaTheme="minorEastAsia" w:hAnsi="Cambria Math"/>
+                <w:i/>
+              </w:rPr>
+            </m:ctrlPr>
+          </m:sSubPr>
+          <m:e>
+            <m:r>
+              <w:rPr>
+                <w:rFonts w:ascii="Cambria Math" w:eastAsiaTheme="minorEastAsia" w:hAnsi="Cambria Math"/>
+              </w:rPr>
+              <m:t>x</m:t>
+            </m:r>
+          </m:e>
+          <m:sub>
+            <m:r>
+              <w:rPr>
+                <w:rFonts w:ascii="Cambria Math" w:eastAsiaTheme="minorEastAsia" w:hAnsi="Cambria Math"/>
+              </w:rPr>
+              <m:t>n</m:t>
+            </m:r>
+          </m:sub>
+        </m:sSub>
+      </m:oMath>
+      <w:r>
+        <w:rPr>
+          <w:rFonts w:ascii="Cambria" w:eastAsiaTheme="minorEastAsia" w:hAnsi="Cambria"/>
+        </w:rPr>
+        <w:t xml:space="preserve"> and vector </w:t>
+      </w:r>
+      <m:oMath>
+        <m:sSub>
+          <m:sSubPr>
+            <m:ctrlPr>
+              <w:rPr>
+                <w:rFonts w:ascii="Cambria Math" w:eastAsiaTheme="minorEastAsia" w:hAnsi="Cambria Math"/>
+                <w:i/>
+              </w:rPr>
+            </m:ctrlPr>
+          </m:sSubPr>
+          <m:e>
+            <m:r>
+              <w:rPr>
+                <w:rFonts w:ascii="Cambria Math" w:eastAsiaTheme="minorEastAsia" w:hAnsi="Cambria Math"/>
+              </w:rPr>
+              <m:t>µ</m:t>
+            </m:r>
+          </m:e>
+          <m:sub>
+            <m:r>
+              <w:rPr>
+                <w:rFonts w:ascii="Cambria Math" w:eastAsiaTheme="minorEastAsia" w:hAnsi="Cambria Math"/>
+              </w:rPr>
+              <m:t>k</m:t>
+            </m:r>
+          </m:sub>
+        </m:sSub>
+      </m:oMath>
+      <w:r>
+        <w:rPr>
+          <w:rFonts w:ascii="Cambria" w:eastAsiaTheme="minorEastAsia" w:hAnsi="Cambria"/>
+        </w:rPr>
+        <w:t xml:space="preserve"> is </w:t>
+      </w:r>
+    </w:p>
+    <w:p>
+      <w:pPr>
+        <w:ind w:left="144"/>
+        <w:rPr>
+          <w:rFonts w:ascii="Cambria" w:eastAsiaTheme="minorEastAsia" w:hAnsi="Cambria"/>
+        </w:rPr>
+      </w:pPr>
+      <m:oMathPara>
+        <m:oMath>
+          <m:r>
+            <w:rPr>
+              <w:rFonts w:ascii="Cambria Math" w:eastAsiaTheme="minorEastAsia" w:hAnsi="Cambria Math"/>
+            </w:rPr>
+            <m:t xml:space="preserve">D= </m:t>
+          </m:r>
+          <m:nary>
+            <m:naryPr>
+              <m:chr m:val="∑"/>
+              <m:limLoc m:val="undOvr"/>
+              <m:ctrlPr>
+                <w:rPr>
+                  <w:rFonts w:ascii="Cambria Math" w:eastAsiaTheme="minorEastAsia" w:hAnsi="Cambria Math"/>
+                  <w:i/>
+                </w:rPr>
+              </m:ctrlPr>
+            </m:naryPr>
+            <m:sub>
+              <m:r>
+                <w:rPr>
+                  <w:rFonts w:ascii="Cambria Math" w:eastAsiaTheme="minorEastAsia" w:hAnsi="Cambria Math"/>
+                </w:rPr>
+                <m:t>n=1</m:t>
+              </m:r>
+            </m:sub>
+            <m:sup>
+              <m:r>
+                <w:rPr>
+                  <w:rFonts w:ascii="Cambria Math" w:eastAsiaTheme="minorEastAsia" w:hAnsi="Cambria Math"/>
+                </w:rPr>
+                <m:t>N</m:t>
+              </m:r>
+            </m:sup>
+            <m:e>
+              <m:nary>
+                <m:naryPr>
+                  <m:chr m:val="∑"/>
+                  <m:limLoc m:val="undOvr"/>
+                  <m:ctrlPr>
+                    <w:rPr>
+                      <w:rFonts w:ascii="Cambria Math" w:eastAsiaTheme="minorEastAsia" w:hAnsi="Cambria Math"/>
+                      <w:i/>
+                    </w:rPr>
+                  </m:ctrlPr>
+                </m:naryPr>
+                <m:sub>
+                  <m:r>
+                    <w:rPr>
+                      <w:rFonts w:ascii="Cambria Math" w:eastAsiaTheme="minorEastAsia" w:hAnsi="Cambria Math"/>
+                    </w:rPr>
+                    <m:t>k=1</m:t>
+                  </m:r>
+                </m:sub>
+                <m:sup>
+                  <m:r>
+                    <w:rPr>
+                      <w:rFonts w:ascii="Cambria Math" w:eastAsiaTheme="minorEastAsia" w:hAnsi="Cambria Math"/>
+                    </w:rPr>
+                    <m:t>K</m:t>
+                  </m:r>
+                </m:sup>
+                <m:e>
+                  <m:sSub>
+                    <m:sSubPr>
+                      <m:ctrlPr>
+                        <w:rPr>
+                          <w:rFonts w:ascii="Cambria Math" w:eastAsiaTheme="minorEastAsia" w:hAnsi="Cambria Math"/>
+                          <w:i/>
+                        </w:rPr>
+                      </m:ctrlPr>
+                    </m:sSubPr>
+                    <m:e>
+                      <m:r>
+                        <w:rPr>
+                          <w:rFonts w:ascii="Cambria Math" w:eastAsiaTheme="minorEastAsia" w:hAnsi="Cambria Math"/>
+                        </w:rPr>
+                        <m:t>r</m:t>
+                      </m:r>
+                    </m:e>
+                    <m:sub>
+                      <m:r>
+                        <w:rPr>
+                          <w:rFonts w:ascii="Cambria Math" w:eastAsiaTheme="minorEastAsia" w:hAnsi="Cambria Math"/>
+                        </w:rPr>
+                        <m:t>n,k</m:t>
+                      </m:r>
+                    </m:sub>
+                  </m:sSub>
+                  <m:r>
+                    <w:rPr>
+                      <w:rFonts w:ascii="Cambria Math" w:eastAsiaTheme="minorEastAsia" w:hAnsi="Cambria Math"/>
+                    </w:rPr>
+                    <m:t>*</m:t>
+                  </m:r>
+                  <m:sSup>
+                    <m:sSupPr>
+                      <m:ctrlPr>
+                        <w:rPr>
+                          <w:rFonts w:ascii="Cambria Math" w:eastAsiaTheme="minorEastAsia" w:hAnsi="Cambria Math"/>
+                          <w:i/>
+                        </w:rPr>
+                      </m:ctrlPr>
+                    </m:sSupPr>
+                    <m:e>
+                      <m:d>
+                        <m:dPr>
+                          <m:begChr m:val="‖"/>
+                          <m:endChr m:val="‖"/>
+                          <m:ctrlPr>
+                            <w:rPr>
+                              <w:rFonts w:ascii="Cambria Math" w:eastAsiaTheme="minorEastAsia" w:hAnsi="Cambria Math"/>
+                              <w:i/>
+                            </w:rPr>
+                          </m:ctrlPr>
+                        </m:dPr>
+                        <m:e>
+                          <m:sSub>
+                            <m:sSubPr>
+                              <m:ctrlPr>
+                                <w:rPr>
+                                  <w:rFonts w:ascii="Cambria Math" w:eastAsiaTheme="minorEastAsia" w:hAnsi="Cambria Math"/>
+                                  <w:i/>
+                                </w:rPr>
+                              </m:ctrlPr>
+                            </m:sSubPr>
+                            <m:e>
+                              <m:r>
+                                <w:rPr>
+                                  <w:rFonts w:ascii="Cambria Math" w:eastAsiaTheme="minorEastAsia" w:hAnsi="Cambria Math"/>
+                                </w:rPr>
+                                <m:t>x</m:t>
+                              </m:r>
+                            </m:e>
+                            <m:sub>
+                              <m:r>
+                                <w:rPr>
+                                  <w:rFonts w:ascii="Cambria Math" w:eastAsiaTheme="minorEastAsia" w:hAnsi="Cambria Math"/>
+                                </w:rPr>
+                                <m:t>n</m:t>
+                              </m:r>
+                            </m:sub>
+                          </m:sSub>
+                          <m:r>
+                            <w:rPr>
+                              <w:rFonts w:ascii="Cambria Math" w:eastAsiaTheme="minorEastAsia" w:hAnsi="Cambria Math"/>
+                            </w:rPr>
+                            <m:t>-</m:t>
+                          </m:r>
+                          <m:sSub>
+                            <m:sSubPr>
+                              <m:ctrlPr>
+                                <w:rPr>
+                                  <w:rFonts w:ascii="Cambria Math" w:eastAsiaTheme="minorEastAsia" w:hAnsi="Cambria Math"/>
+                                  <w:i/>
+                                </w:rPr>
+                              </m:ctrlPr>
+                            </m:sSubPr>
+                            <m:e>
+                              <m:r>
+                                <w:rPr>
+                                  <w:rFonts w:ascii="Cambria Math" w:eastAsiaTheme="minorEastAsia" w:hAnsi="Cambria Math"/>
+                                </w:rPr>
+                                <m:t>µ</m:t>
+                              </m:r>
+                            </m:e>
+                            <m:sub>
+                              <m:r>
+                                <w:rPr>
+                                  <w:rFonts w:ascii="Cambria Math" w:eastAsiaTheme="minorEastAsia" w:hAnsi="Cambria Math"/>
+                                </w:rPr>
+                                <m:t>k</m:t>
+                              </m:r>
+                            </m:sub>
+                          </m:sSub>
+                        </m:e>
+                      </m:d>
+                    </m:e>
+                    <m:sup>
+                      <m:r>
+                        <w:rPr>
+                          <w:rFonts w:ascii="Cambria Math" w:eastAsiaTheme="minorEastAsia" w:hAnsi="Cambria Math"/>
+                        </w:rPr>
+                        <m:t>2</m:t>
+                      </m:r>
+                    </m:sup>
+                  </m:sSup>
+                </m:e>
+              </m:nary>
+            </m:e>
+          </m:nary>
+        </m:oMath>
+      </m:oMathPara>
+    </w:p>
+    <w:p>
+      <w:pPr>
+        <w:ind w:left="144"/>
+        <w:rPr>
+          <w:rFonts w:ascii="Cambria" w:eastAsiaTheme="minorEastAsia" w:hAnsi="Cambria"/>
+        </w:rPr>
+      </w:pPr>
+    </w:p>
+    <w:p>
+      <w:pPr>
+        <w:ind w:left="144"/>
+        <w:rPr>
+          <w:rFonts w:ascii="Cambria" w:eastAsiaTheme="minorEastAsia" w:hAnsi="Cambria"/>
+        </w:rPr>
+      </w:pPr>
+      <w:r>
+        <w:rPr>
+          <w:rFonts w:ascii="Cambria" w:eastAsiaTheme="minorEastAsia" w:hAnsi="Cambria"/>
+        </w:rPr>
+        <w:lastRenderedPageBreak/>
+        <w:t xml:space="preserve">We are first asked to solve for the scalar form of the update rule. The update rule is found by taking the derivative of the objective function with respect to the parameter we wish to update, which in this case is the ith component of </w:t>
+      </w:r>
+      <m:oMath>
+        <m:sSub>
+          <m:sSubPr>
+            <m:ctrlPr>
+              <w:rPr>
+                <w:rFonts w:ascii="Cambria Math" w:eastAsiaTheme="minorEastAsia" w:hAnsi="Cambria Math"/>
+                <w:i/>
+              </w:rPr>
+            </m:ctrlPr>
+          </m:sSubPr>
+          <m:e>
+            <m:r>
+              <w:rPr>
+                <w:rFonts w:ascii="Cambria Math" w:eastAsiaTheme="minorEastAsia" w:hAnsi="Cambria Math"/>
+              </w:rPr>
+              <m:t>µ</m:t>
+            </m:r>
+          </m:e>
+          <m:sub>
+            <m:r>
+              <w:rPr>
+                <w:rFonts w:ascii="Cambria Math" w:eastAsiaTheme="minorEastAsia" w:hAnsi="Cambria Math"/>
+              </w:rPr>
+              <m:t>k</m:t>
+            </m:r>
+          </m:sub>
+        </m:sSub>
+      </m:oMath>
+      <w:r>
+        <w:rPr>
+          <w:rFonts w:ascii="Cambria" w:eastAsiaTheme="minorEastAsia" w:hAnsi="Cambria"/>
+        </w:rPr>
+        <w:t xml:space="preserve"> setting the result equal to zero, and solving for the parameter.</w:t>
+      </w:r>
+    </w:p>
+    <w:p>
+      <w:pPr>
+        <w:ind w:left="144"/>
+        <w:rPr>
+          <w:rFonts w:ascii="Cambria" w:eastAsiaTheme="minorEastAsia" w:hAnsi="Cambria"/>
+        </w:rPr>
+      </w:pPr>
+      <m:oMathPara>
+        <m:oMath>
+          <m:f>
+            <m:fPr>
+              <m:ctrlPr>
+                <w:rPr>
+                  <w:rFonts w:ascii="Cambria Math" w:eastAsiaTheme="minorEastAsia" w:hAnsi="Cambria Math"/>
+                  <w:i/>
+                </w:rPr>
+              </m:ctrlPr>
+            </m:fPr>
+            <m:num>
+              <m:r>
+                <w:rPr>
+                  <w:rFonts w:ascii="Cambria Math" w:hAnsi="Cambria Math"/>
+                </w:rPr>
+                <m:t>∂D</m:t>
+              </m:r>
+            </m:num>
+            <m:den>
+              <m:r>
+                <w:rPr>
+                  <w:rFonts w:ascii="Cambria Math" w:hAnsi="Cambria Math"/>
+                </w:rPr>
+                <m:t>∂</m:t>
+              </m:r>
+              <m:sSub>
+                <m:sSubPr>
+                  <m:ctrlPr>
+                    <w:rPr>
+                      <w:rFonts w:ascii="Cambria Math" w:hAnsi="Cambria Math"/>
+                      <w:i/>
+                    </w:rPr>
+                  </m:ctrlPr>
+                </m:sSubPr>
+                <m:e>
+                  <m:r>
+                    <w:rPr>
+                      <w:rFonts w:ascii="Cambria Math" w:hAnsi="Cambria Math"/>
+                    </w:rPr>
+                    <m:t>µ</m:t>
+                  </m:r>
+                </m:e>
+                <m:sub>
+                  <m:r>
+                    <w:rPr>
+                      <w:rFonts w:ascii="Cambria Math" w:hAnsi="Cambria Math"/>
+                    </w:rPr>
+                    <m:t>k,i</m:t>
+                  </m:r>
+                </m:sub>
+              </m:sSub>
+            </m:den>
+          </m:f>
+          <m:r>
+            <w:rPr>
+              <w:rFonts w:ascii="Cambria Math" w:eastAsiaTheme="minorEastAsia" w:hAnsi="Cambria Math"/>
+            </w:rPr>
+            <m:t>=-2*</m:t>
+          </m:r>
+          <m:nary>
+            <m:naryPr>
+              <m:chr m:val="∑"/>
+              <m:limLoc m:val="undOvr"/>
+              <m:ctrlPr>
+                <w:rPr>
+                  <w:rFonts w:ascii="Cambria Math" w:eastAsiaTheme="minorEastAsia" w:hAnsi="Cambria Math"/>
+                  <w:i/>
+                </w:rPr>
+              </m:ctrlPr>
+            </m:naryPr>
+            <m:sub>
+              <m:r>
+                <w:rPr>
+                  <w:rFonts w:ascii="Cambria Math" w:eastAsiaTheme="minorEastAsia" w:hAnsi="Cambria Math"/>
+                </w:rPr>
+                <m:t>n=1</m:t>
+              </m:r>
+            </m:sub>
+            <m:sup>
+              <m:r>
+                <w:rPr>
+                  <w:rFonts w:ascii="Cambria Math" w:eastAsiaTheme="minorEastAsia" w:hAnsi="Cambria Math"/>
+                </w:rPr>
+                <m:t>N</m:t>
+              </m:r>
+            </m:sup>
+            <m:e>
+              <m:nary>
+                <m:naryPr>
+                  <m:chr m:val="∑"/>
+                  <m:limLoc m:val="undOvr"/>
+                  <m:ctrlPr>
+                    <w:rPr>
+                      <w:rFonts w:ascii="Cambria Math" w:eastAsiaTheme="minorEastAsia" w:hAnsi="Cambria Math"/>
+                      <w:i/>
+                    </w:rPr>
+                  </m:ctrlPr>
+                </m:naryPr>
+                <m:sub>
+                  <m:r>
+                    <w:rPr>
+                      <w:rFonts w:ascii="Cambria Math" w:eastAsiaTheme="minorEastAsia" w:hAnsi="Cambria Math"/>
+                    </w:rPr>
+                    <m:t>k=1</m:t>
+                  </m:r>
+                </m:sub>
+                <m:sup>
+                  <m:r>
+                    <w:rPr>
+                      <w:rFonts w:ascii="Cambria Math" w:eastAsiaTheme="minorEastAsia" w:hAnsi="Cambria Math"/>
+                    </w:rPr>
+                    <m:t>K</m:t>
+                  </m:r>
+                </m:sup>
+                <m:e>
+                  <m:sSub>
+                    <m:sSubPr>
+                      <m:ctrlPr>
+                        <w:rPr>
+                          <w:rFonts w:ascii="Cambria Math" w:eastAsiaTheme="minorEastAsia" w:hAnsi="Cambria Math"/>
+                          <w:i/>
+                        </w:rPr>
+                      </m:ctrlPr>
+                    </m:sSubPr>
+                    <m:e>
+                      <m:r>
+                        <w:rPr>
+                          <w:rFonts w:ascii="Cambria Math" w:eastAsiaTheme="minorEastAsia" w:hAnsi="Cambria Math"/>
+                        </w:rPr>
+                        <m:t>r</m:t>
+                      </m:r>
+                    </m:e>
+                    <m:sub>
+                      <m:r>
+                        <w:rPr>
+                          <w:rFonts w:ascii="Cambria Math" w:eastAsiaTheme="minorEastAsia" w:hAnsi="Cambria Math"/>
+                        </w:rPr>
+                        <m:t>n,k</m:t>
+                      </m:r>
+                    </m:sub>
+                  </m:sSub>
+                  <m:r>
+                    <w:rPr>
+                      <w:rFonts w:ascii="Cambria Math" w:eastAsiaTheme="minorEastAsia" w:hAnsi="Cambria Math"/>
+                    </w:rPr>
+                    <m:t>*</m:t>
+                  </m:r>
+                  <m:d>
+                    <m:dPr>
+                      <m:begChr m:val="‖"/>
+                      <m:endChr m:val="‖"/>
+                      <m:ctrlPr>
+                        <w:rPr>
+                          <w:rFonts w:ascii="Cambria Math" w:eastAsiaTheme="minorEastAsia" w:hAnsi="Cambria Math"/>
+                          <w:i/>
+                        </w:rPr>
+                      </m:ctrlPr>
+                    </m:dPr>
+                    <m:e>
+                      <m:sSub>
+                        <m:sSubPr>
+                          <m:ctrlPr>
+                            <w:rPr>
+                              <w:rFonts w:ascii="Cambria Math" w:eastAsiaTheme="minorEastAsia" w:hAnsi="Cambria Math"/>
+                              <w:i/>
+                            </w:rPr>
+                          </m:ctrlPr>
+                        </m:sSubPr>
+                        <m:e>
+                          <m:r>
+                            <w:rPr>
+                              <w:rFonts w:ascii="Cambria Math" w:eastAsiaTheme="minorEastAsia" w:hAnsi="Cambria Math"/>
+                            </w:rPr>
+                            <m:t>x</m:t>
+                          </m:r>
+                        </m:e>
+                        <m:sub>
+                          <m:r>
+                            <w:rPr>
+                              <w:rFonts w:ascii="Cambria Math" w:eastAsiaTheme="minorEastAsia" w:hAnsi="Cambria Math"/>
+                            </w:rPr>
+                            <m:t>n</m:t>
+                          </m:r>
+                          <m:r>
+                            <w:rPr>
+                              <w:rFonts w:ascii="Cambria Math" w:eastAsiaTheme="minorEastAsia" w:hAnsi="Cambria Math"/>
+                            </w:rPr>
+                            <m:t>,i</m:t>
+                          </m:r>
+                        </m:sub>
+                      </m:sSub>
+                      <m:r>
+                        <w:rPr>
+                          <w:rFonts w:ascii="Cambria Math" w:eastAsiaTheme="minorEastAsia" w:hAnsi="Cambria Math"/>
+                        </w:rPr>
+                        <m:t>-</m:t>
+                      </m:r>
+                      <m:sSub>
+                        <m:sSubPr>
+                          <m:ctrlPr>
+                            <w:rPr>
+                              <w:rFonts w:ascii="Cambria Math" w:eastAsiaTheme="minorEastAsia" w:hAnsi="Cambria Math"/>
+                              <w:i/>
+                            </w:rPr>
+                          </m:ctrlPr>
+                        </m:sSubPr>
+                        <m:e>
+                          <m:r>
+                            <w:rPr>
+                              <w:rFonts w:ascii="Cambria Math" w:eastAsiaTheme="minorEastAsia" w:hAnsi="Cambria Math"/>
+                            </w:rPr>
+                            <m:t>µ</m:t>
+                          </m:r>
+                        </m:e>
+                        <m:sub>
+                          <m:r>
+                            <w:rPr>
+                              <w:rFonts w:ascii="Cambria Math" w:eastAsiaTheme="minorEastAsia" w:hAnsi="Cambria Math"/>
+                            </w:rPr>
+                            <m:t>k</m:t>
+                          </m:r>
+                          <m:r>
+                            <w:rPr>
+                              <w:rFonts w:ascii="Cambria Math" w:eastAsiaTheme="minorEastAsia" w:hAnsi="Cambria Math"/>
+                            </w:rPr>
+                            <m:t>,i</m:t>
+                          </m:r>
+                        </m:sub>
+                      </m:sSub>
+                    </m:e>
+                  </m:d>
+                </m:e>
+              </m:nary>
+            </m:e>
+          </m:nary>
+        </m:oMath>
+      </m:oMathPara>
+    </w:p>
+    <w:p>
+      <w:pPr>
+        <w:ind w:left="144"/>
+        <w:rPr>
+          <w:rFonts w:ascii="Cambria" w:eastAsiaTheme="minorEastAsia" w:hAnsi="Cambria"/>
+        </w:rPr>
+      </w:pPr>
+      <m:oMathPara>
+        <m:oMath>
+          <m:r>
+            <w:rPr>
+              <w:rFonts w:ascii="Cambria Math" w:hAnsi="Cambria Math"/>
+            </w:rPr>
+            <m:t xml:space="preserve">0= </m:t>
+          </m:r>
+          <m:nary>
+            <m:naryPr>
+              <m:chr m:val="∑"/>
+              <m:limLoc m:val="undOvr"/>
+              <m:ctrlPr>
+                <w:rPr>
+                  <w:rFonts w:ascii="Cambria Math" w:eastAsiaTheme="minorEastAsia" w:hAnsi="Cambria Math"/>
+                  <w:i/>
+                </w:rPr>
+              </m:ctrlPr>
+            </m:naryPr>
+            <m:sub>
+              <m:r>
+                <w:rPr>
+                  <w:rFonts w:ascii="Cambria Math" w:eastAsiaTheme="minorEastAsia" w:hAnsi="Cambria Math"/>
+                </w:rPr>
+                <m:t>n=1</m:t>
+              </m:r>
+            </m:sub>
+            <m:sup>
+              <m:r>
+                <w:rPr>
+                  <w:rFonts w:ascii="Cambria Math" w:eastAsiaTheme="minorEastAsia" w:hAnsi="Cambria Math"/>
+                </w:rPr>
+                <m:t>N</m:t>
+              </m:r>
+            </m:sup>
+            <m:e>
+              <m:nary>
+                <m:naryPr>
+                  <m:chr m:val="∑"/>
+                  <m:limLoc m:val="undOvr"/>
+                  <m:ctrlPr>
+                    <w:rPr>
+                      <w:rFonts w:ascii="Cambria Math" w:eastAsiaTheme="minorEastAsia" w:hAnsi="Cambria Math"/>
+                      <w:i/>
+                    </w:rPr>
+                  </m:ctrlPr>
+                </m:naryPr>
+                <m:sub>
+                  <m:r>
+                    <w:rPr>
+                      <w:rFonts w:ascii="Cambria Math" w:eastAsiaTheme="minorEastAsia" w:hAnsi="Cambria Math"/>
+                    </w:rPr>
+                    <m:t>k=1</m:t>
+                  </m:r>
+                </m:sub>
+                <m:sup>
+                  <m:r>
+                    <w:rPr>
+                      <w:rFonts w:ascii="Cambria Math" w:eastAsiaTheme="minorEastAsia" w:hAnsi="Cambria Math"/>
+                    </w:rPr>
+                    <m:t>K</m:t>
+                  </m:r>
+                </m:sup>
+                <m:e>
+                  <m:sSub>
+                    <m:sSubPr>
+                      <m:ctrlPr>
+                        <w:rPr>
+                          <w:rFonts w:ascii="Cambria Math" w:eastAsiaTheme="minorEastAsia" w:hAnsi="Cambria Math"/>
+                          <w:i/>
+                        </w:rPr>
+                      </m:ctrlPr>
+                    </m:sSubPr>
+                    <m:e>
+                      <m:r>
+                        <w:rPr>
+                          <w:rFonts w:ascii="Cambria Math" w:eastAsiaTheme="minorEastAsia" w:hAnsi="Cambria Math"/>
+                        </w:rPr>
+                        <m:t>r</m:t>
+                      </m:r>
+                    </m:e>
+                    <m:sub>
+                      <m:r>
+                        <w:rPr>
+                          <w:rFonts w:ascii="Cambria Math" w:eastAsiaTheme="minorEastAsia" w:hAnsi="Cambria Math"/>
+                        </w:rPr>
+                        <m:t>n,k</m:t>
+                      </m:r>
+                    </m:sub>
+                  </m:sSub>
+                  <m:r>
+                    <w:rPr>
+                      <w:rFonts w:ascii="Cambria Math" w:eastAsiaTheme="minorEastAsia" w:hAnsi="Cambria Math"/>
+                    </w:rPr>
+                    <m:t>*</m:t>
+                  </m:r>
+                  <m:d>
+                    <m:dPr>
+                      <m:begChr m:val="‖"/>
+                      <m:endChr m:val="‖"/>
+                      <m:ctrlPr>
+                        <w:rPr>
+                          <w:rFonts w:ascii="Cambria Math" w:eastAsiaTheme="minorEastAsia" w:hAnsi="Cambria Math"/>
+                          <w:i/>
+                        </w:rPr>
+                      </m:ctrlPr>
+                    </m:dPr>
+                    <m:e>
+                      <m:sSub>
+                        <m:sSubPr>
+                          <m:ctrlPr>
+                            <w:rPr>
+                              <w:rFonts w:ascii="Cambria Math" w:eastAsiaTheme="minorEastAsia" w:hAnsi="Cambria Math"/>
+                              <w:i/>
+                            </w:rPr>
+                          </m:ctrlPr>
+                        </m:sSubPr>
+                        <m:e>
+                          <m:r>
+                            <w:rPr>
+                              <w:rFonts w:ascii="Cambria Math" w:eastAsiaTheme="minorEastAsia" w:hAnsi="Cambria Math"/>
+                            </w:rPr>
+                            <m:t>x</m:t>
+                          </m:r>
+                        </m:e>
+                        <m:sub>
+                          <m:r>
+                            <w:rPr>
+                              <w:rFonts w:ascii="Cambria Math" w:eastAsiaTheme="minorEastAsia" w:hAnsi="Cambria Math"/>
+                            </w:rPr>
+                            <m:t>n,i</m:t>
+                          </m:r>
+                        </m:sub>
+                      </m:sSub>
+                      <m:r>
+                        <w:rPr>
+                          <w:rFonts w:ascii="Cambria Math" w:eastAsiaTheme="minorEastAsia" w:hAnsi="Cambria Math"/>
+                        </w:rPr>
+                        <m:t>-</m:t>
+                      </m:r>
+                      <m:sSub>
+                        <m:sSubPr>
+                          <m:ctrlPr>
+                            <w:rPr>
+                              <w:rFonts w:ascii="Cambria Math" w:eastAsiaTheme="minorEastAsia" w:hAnsi="Cambria Math"/>
+                              <w:i/>
+                            </w:rPr>
+                          </m:ctrlPr>
+                        </m:sSubPr>
+                        <m:e>
+                          <m:r>
+                            <w:rPr>
+                              <w:rFonts w:ascii="Cambria Math" w:eastAsiaTheme="minorEastAsia" w:hAnsi="Cambria Math"/>
+                            </w:rPr>
+                            <m:t>µ</m:t>
+                          </m:r>
+                        </m:e>
+                        <m:sub>
+                          <m:r>
+                            <w:rPr>
+                              <w:rFonts w:ascii="Cambria Math" w:eastAsiaTheme="minorEastAsia" w:hAnsi="Cambria Math"/>
+                            </w:rPr>
+                            <m:t>k,i</m:t>
+                          </m:r>
+                        </m:sub>
+                      </m:sSub>
+                    </m:e>
+                  </m:d>
+                </m:e>
+              </m:nary>
+            </m:e>
+          </m:nary>
+          <m:r>
+            <w:rPr>
+              <w:rFonts w:ascii="Cambria Math" w:eastAsiaTheme="minorEastAsia" w:hAnsi="Cambria Math"/>
+            </w:rPr>
+            <m:t xml:space="preserve">=( </m:t>
+          </m:r>
+          <m:nary>
+            <m:naryPr>
+              <m:chr m:val="∑"/>
+              <m:limLoc m:val="undOvr"/>
+              <m:ctrlPr>
+                <w:rPr>
+                  <w:rFonts w:ascii="Cambria Math" w:eastAsiaTheme="minorEastAsia" w:hAnsi="Cambria Math"/>
+                  <w:i/>
+                </w:rPr>
+              </m:ctrlPr>
+            </m:naryPr>
+            <m:sub>
+              <m:r>
+                <w:rPr>
+                  <w:rFonts w:ascii="Cambria Math" w:eastAsiaTheme="minorEastAsia" w:hAnsi="Cambria Math"/>
+                </w:rPr>
+                <m:t>n=1</m:t>
+              </m:r>
+            </m:sub>
+            <m:sup>
+              <m:r>
+                <w:rPr>
+                  <w:rFonts w:ascii="Cambria Math" w:eastAsiaTheme="minorEastAsia" w:hAnsi="Cambria Math"/>
+                </w:rPr>
+                <m:t>N</m:t>
+              </m:r>
+            </m:sup>
+            <m:e>
+              <m:nary>
+                <m:naryPr>
+                  <m:chr m:val="∑"/>
+                  <m:limLoc m:val="undOvr"/>
+                  <m:ctrlPr>
+                    <w:rPr>
+                      <w:rFonts w:ascii="Cambria Math" w:eastAsiaTheme="minorEastAsia" w:hAnsi="Cambria Math"/>
+                      <w:i/>
+                    </w:rPr>
+                  </m:ctrlPr>
+                </m:naryPr>
+                <m:sub>
+                  <m:r>
+                    <w:rPr>
+                      <w:rFonts w:ascii="Cambria Math" w:eastAsiaTheme="minorEastAsia" w:hAnsi="Cambria Math"/>
+                    </w:rPr>
+                    <m:t>k=1</m:t>
+                  </m:r>
+                </m:sub>
+                <m:sup>
+                  <m:r>
+                    <w:rPr>
+                      <w:rFonts w:ascii="Cambria Math" w:eastAsiaTheme="minorEastAsia" w:hAnsi="Cambria Math"/>
+                    </w:rPr>
+                    <m:t>K</m:t>
+                  </m:r>
+                </m:sup>
+                <m:e>
+                  <m:sSub>
+                    <m:sSubPr>
+                      <m:ctrlPr>
+                        <w:rPr>
+                          <w:rFonts w:ascii="Cambria Math" w:eastAsiaTheme="minorEastAsia" w:hAnsi="Cambria Math"/>
+                          <w:i/>
+                        </w:rPr>
+                      </m:ctrlPr>
+                    </m:sSubPr>
+                    <m:e>
+                      <m:r>
+                        <w:rPr>
+                          <w:rFonts w:ascii="Cambria Math" w:eastAsiaTheme="minorEastAsia" w:hAnsi="Cambria Math"/>
+                        </w:rPr>
+                        <m:t>r</m:t>
+                      </m:r>
+                    </m:e>
+                    <m:sub>
+                      <m:r>
+                        <w:rPr>
+                          <w:rFonts w:ascii="Cambria Math" w:eastAsiaTheme="minorEastAsia" w:hAnsi="Cambria Math"/>
+                        </w:rPr>
+                        <m:t>n,k</m:t>
+                      </m:r>
+                    </m:sub>
+                  </m:sSub>
+                  <m:r>
+                    <w:rPr>
+                      <w:rFonts w:ascii="Cambria Math" w:eastAsiaTheme="minorEastAsia" w:hAnsi="Cambria Math"/>
+                    </w:rPr>
+                    <m:t>*</m:t>
+                  </m:r>
+                  <m:sSub>
+                    <m:sSubPr>
+                      <m:ctrlPr>
+                        <w:rPr>
+                          <w:rFonts w:ascii="Cambria Math" w:eastAsiaTheme="minorEastAsia" w:hAnsi="Cambria Math"/>
+                          <w:i/>
+                        </w:rPr>
+                      </m:ctrlPr>
+                    </m:sSubPr>
+                    <m:e>
+                      <m:r>
+                        <w:rPr>
+                          <w:rFonts w:ascii="Cambria Math" w:eastAsiaTheme="minorEastAsia" w:hAnsi="Cambria Math"/>
+                        </w:rPr>
+                        <m:t>x</m:t>
+                      </m:r>
+                    </m:e>
+                    <m:sub>
+                      <m:r>
+                        <w:rPr>
+                          <w:rFonts w:ascii="Cambria Math" w:eastAsiaTheme="minorEastAsia" w:hAnsi="Cambria Math"/>
+                        </w:rPr>
+                        <m:t xml:space="preserve">n,i </m:t>
+                      </m:r>
+                    </m:sub>
+                  </m:sSub>
+                  <m:r>
+                    <w:rPr>
+                      <w:rFonts w:ascii="Cambria Math" w:eastAsiaTheme="minorEastAsia" w:hAnsi="Cambria Math"/>
+                    </w:rPr>
+                    <m:t xml:space="preserve"> </m:t>
+                  </m:r>
+                </m:e>
+              </m:nary>
+              <m:r>
+                <w:rPr>
+                  <w:rFonts w:ascii="Cambria Math" w:eastAsiaTheme="minorEastAsia" w:hAnsi="Cambria Math"/>
+                </w:rPr>
+                <m:t>)  -</m:t>
+              </m:r>
+              <m:d>
+                <m:dPr>
+                  <m:ctrlPr>
+                    <w:rPr>
+                      <w:rFonts w:ascii="Cambria Math" w:eastAsiaTheme="minorEastAsia" w:hAnsi="Cambria Math"/>
+                      <w:i/>
+                    </w:rPr>
+                  </m:ctrlPr>
+                </m:dPr>
+                <m:e>
+                  <m:nary>
+                    <m:naryPr>
+                      <m:chr m:val="∑"/>
+                      <m:limLoc m:val="undOvr"/>
+                      <m:ctrlPr>
+                        <w:rPr>
+                          <w:rFonts w:ascii="Cambria Math" w:eastAsiaTheme="minorEastAsia" w:hAnsi="Cambria Math"/>
+                          <w:i/>
+                        </w:rPr>
+                      </m:ctrlPr>
+                    </m:naryPr>
+                    <m:sub>
+                      <m:r>
+                        <w:rPr>
+                          <w:rFonts w:ascii="Cambria Math" w:eastAsiaTheme="minorEastAsia" w:hAnsi="Cambria Math"/>
+                        </w:rPr>
+                        <m:t>k=1</m:t>
+                      </m:r>
+                    </m:sub>
+                    <m:sup>
+                      <m:r>
+                        <w:rPr>
+                          <w:rFonts w:ascii="Cambria Math" w:eastAsiaTheme="minorEastAsia" w:hAnsi="Cambria Math"/>
+                        </w:rPr>
+                        <m:t>K</m:t>
+                      </m:r>
+                    </m:sup>
+                    <m:e>
+                      <m:sSub>
+                        <m:sSubPr>
+                          <m:ctrlPr>
+                            <w:rPr>
+                              <w:rFonts w:ascii="Cambria Math" w:eastAsiaTheme="minorEastAsia" w:hAnsi="Cambria Math"/>
+                              <w:i/>
+                            </w:rPr>
+                          </m:ctrlPr>
+                        </m:sSubPr>
+                        <m:e>
+                          <m:r>
+                            <w:rPr>
+                              <w:rFonts w:ascii="Cambria Math" w:eastAsiaTheme="minorEastAsia" w:hAnsi="Cambria Math"/>
+                            </w:rPr>
+                            <m:t>r</m:t>
+                          </m:r>
+                        </m:e>
+                        <m:sub>
+                          <m:r>
+                            <w:rPr>
+                              <w:rFonts w:ascii="Cambria Math" w:eastAsiaTheme="minorEastAsia" w:hAnsi="Cambria Math"/>
+                            </w:rPr>
+                            <m:t>n,k</m:t>
+                          </m:r>
+                        </m:sub>
+                      </m:sSub>
+                      <m:r>
+                        <w:rPr>
+                          <w:rFonts w:ascii="Cambria Math" w:eastAsiaTheme="minorEastAsia" w:hAnsi="Cambria Math"/>
+                        </w:rPr>
+                        <m:t>*</m:t>
+                      </m:r>
+                      <m:sSub>
+                        <m:sSubPr>
+                          <m:ctrlPr>
+                            <w:rPr>
+                              <w:rFonts w:ascii="Cambria Math" w:eastAsiaTheme="minorEastAsia" w:hAnsi="Cambria Math"/>
+                              <w:i/>
+                            </w:rPr>
+                          </m:ctrlPr>
+                        </m:sSubPr>
+                        <m:e>
+                          <m:r>
+                            <w:rPr>
+                              <w:rFonts w:ascii="Cambria Math" w:eastAsiaTheme="minorEastAsia" w:hAnsi="Cambria Math"/>
+                            </w:rPr>
+                            <m:t>µ</m:t>
+                          </m:r>
+                        </m:e>
+                        <m:sub>
+                          <m:r>
+                            <w:rPr>
+                              <w:rFonts w:ascii="Cambria Math" w:eastAsiaTheme="minorEastAsia" w:hAnsi="Cambria Math"/>
+                            </w:rPr>
+                            <m:t>k</m:t>
+                          </m:r>
+                        </m:sub>
+                      </m:sSub>
+                      <m:r>
+                        <w:rPr>
+                          <w:rFonts w:ascii="Cambria Math" w:eastAsiaTheme="minorEastAsia" w:hAnsi="Cambria Math"/>
+                        </w:rPr>
+                        <m:t>,i</m:t>
+                      </m:r>
+                    </m:e>
+                  </m:nary>
+                </m:e>
+              </m:d>
+              <m:r>
+                <w:rPr>
+                  <w:rFonts w:ascii="Cambria Math" w:eastAsiaTheme="minorEastAsia" w:hAnsi="Cambria Math"/>
+                </w:rPr>
+                <m:t xml:space="preserve"> </m:t>
+              </m:r>
+            </m:e>
+          </m:nary>
+        </m:oMath>
+      </m:oMathPara>
+    </w:p>
+    <w:p>
+      <w:pPr>
+        <w:ind w:left="144"/>
+        <w:rPr>
+          <w:rFonts w:ascii="Cambria" w:eastAsiaTheme="minorEastAsia" w:hAnsi="Cambria"/>
+        </w:rPr>
+      </w:pPr>
+    </w:p>
+    <w:p>
+      <w:pPr>
+        <w:ind w:left="144"/>
+        <w:rPr>
+          <w:rFonts w:ascii="Cambria" w:eastAsiaTheme="minorEastAsia" w:hAnsi="Cambria"/>
+        </w:rPr>
+      </w:pPr>
+      <w:r>
+        <w:rPr>
+          <w:rFonts w:ascii="Cambria" w:eastAsiaTheme="minorEastAsia" w:hAnsi="Cambria"/>
+        </w:rPr>
+        <w:t>Solve for the ith feature of the vector mean</w:t>
+      </w:r>
+    </w:p>
+    <w:p>
+      <w:pPr>
+        <w:ind w:left="144"/>
+        <w:rPr>
+          <w:rFonts w:ascii="Cambria" w:eastAsiaTheme="minorEastAsia" w:hAnsi="Cambria"/>
+        </w:rPr>
+      </w:pPr>
+      <m:oMathPara>
+        <m:oMath>
+          <m:sSub>
+            <m:sSubPr>
+              <m:ctrlPr>
+                <w:rPr>
+                  <w:rFonts w:ascii="Cambria Math" w:eastAsiaTheme="minorEastAsia" w:hAnsi="Cambria Math"/>
+                  <w:i/>
+                </w:rPr>
+              </m:ctrlPr>
+            </m:sSubPr>
+            <m:e>
+              <m:r>
+                <w:rPr>
+                  <w:rFonts w:ascii="Cambria Math" w:eastAsiaTheme="minorEastAsia" w:hAnsi="Cambria Math"/>
+                </w:rPr>
+                <m:t>µ</m:t>
+              </m:r>
+            </m:e>
+            <m:sub>
+              <m:r>
+                <w:rPr>
+                  <w:rFonts w:ascii="Cambria Math" w:eastAsiaTheme="minorEastAsia" w:hAnsi="Cambria Math"/>
+                </w:rPr>
+                <m:t>k,i</m:t>
+              </m:r>
+            </m:sub>
+          </m:sSub>
+          <m:r>
+            <w:rPr>
+              <w:rFonts w:ascii="Cambria Math" w:eastAsiaTheme="minorEastAsia" w:hAnsi="Cambria Math"/>
+            </w:rPr>
+            <m:t>=</m:t>
+          </m:r>
+          <m:f>
+            <m:fPr>
+              <m:ctrlPr>
+                <w:rPr>
+                  <w:rFonts w:ascii="Cambria Math" w:eastAsiaTheme="minorEastAsia" w:hAnsi="Cambria Math"/>
+                  <w:i/>
+                </w:rPr>
+              </m:ctrlPr>
+            </m:fPr>
+            <m:num>
+              <m:d>
+                <m:dPr>
+                  <m:ctrlPr>
+                    <w:rPr>
+                      <w:rFonts w:ascii="Cambria Math" w:eastAsiaTheme="minorEastAsia" w:hAnsi="Cambria Math"/>
+                      <w:i/>
+                    </w:rPr>
+                  </m:ctrlPr>
+                </m:dPr>
+                <m:e>
+                  <m:nary>
+                    <m:naryPr>
+                      <m:chr m:val="∑"/>
+                      <m:limLoc m:val="undOvr"/>
+                      <m:ctrlPr>
+                        <w:rPr>
+                          <w:rFonts w:ascii="Cambria Math" w:eastAsiaTheme="minorEastAsia" w:hAnsi="Cambria Math"/>
+                          <w:i/>
+                        </w:rPr>
+                      </m:ctrlPr>
+                    </m:naryPr>
+                    <m:sub>
+                      <m:r>
+                        <w:rPr>
+                          <w:rFonts w:ascii="Cambria Math" w:eastAsiaTheme="minorEastAsia" w:hAnsi="Cambria Math"/>
+                        </w:rPr>
+                        <m:t>n=1</m:t>
+                      </m:r>
+                    </m:sub>
+                    <m:sup>
+                      <m:r>
+                        <w:rPr>
+                          <w:rFonts w:ascii="Cambria Math" w:eastAsiaTheme="minorEastAsia" w:hAnsi="Cambria Math"/>
+                        </w:rPr>
+                        <m:t>N</m:t>
+                      </m:r>
+                    </m:sup>
+                    <m:e>
+                      <m:nary>
+                        <m:naryPr>
+                          <m:chr m:val="∑"/>
+                          <m:limLoc m:val="undOvr"/>
+                          <m:ctrlPr>
+                            <w:rPr>
+                              <w:rFonts w:ascii="Cambria Math" w:eastAsiaTheme="minorEastAsia" w:hAnsi="Cambria Math"/>
+                              <w:i/>
+                            </w:rPr>
+                          </m:ctrlPr>
+                        </m:naryPr>
+                        <m:sub>
+                          <m:r>
+                            <w:rPr>
+                              <w:rFonts w:ascii="Cambria Math" w:eastAsiaTheme="minorEastAsia" w:hAnsi="Cambria Math"/>
+                            </w:rPr>
+                            <m:t>k=1</m:t>
+                          </m:r>
+                        </m:sub>
+                        <m:sup>
+                          <m:r>
+                            <w:rPr>
+                              <w:rFonts w:ascii="Cambria Math" w:eastAsiaTheme="minorEastAsia" w:hAnsi="Cambria Math"/>
+                            </w:rPr>
+                            <m:t>K</m:t>
+                          </m:r>
+                        </m:sup>
+                        <m:e>
+                          <m:sSub>
+                            <m:sSubPr>
+                              <m:ctrlPr>
+                                <w:rPr>
+                                  <w:rFonts w:ascii="Cambria Math" w:eastAsiaTheme="minorEastAsia" w:hAnsi="Cambria Math"/>
+                                  <w:i/>
+                                </w:rPr>
+                              </m:ctrlPr>
+                            </m:sSubPr>
+                            <m:e>
+                              <m:r>
+                                <w:rPr>
+                                  <w:rFonts w:ascii="Cambria Math" w:eastAsiaTheme="minorEastAsia" w:hAnsi="Cambria Math"/>
+                                </w:rPr>
+                                <m:t>r</m:t>
+                              </m:r>
+                            </m:e>
+                            <m:sub>
+                              <m:r>
+                                <w:rPr>
+                                  <w:rFonts w:ascii="Cambria Math" w:eastAsiaTheme="minorEastAsia" w:hAnsi="Cambria Math"/>
+                                </w:rPr>
+                                <m:t>n,k</m:t>
+                              </m:r>
+                            </m:sub>
+                          </m:sSub>
+                          <m:r>
+                            <w:rPr>
+                              <w:rFonts w:ascii="Cambria Math" w:eastAsiaTheme="minorEastAsia" w:hAnsi="Cambria Math"/>
+                            </w:rPr>
+                            <m:t>*</m:t>
+                          </m:r>
+                          <m:sSub>
+                            <m:sSubPr>
+                              <m:ctrlPr>
+                                <w:rPr>
+                                  <w:rFonts w:ascii="Cambria Math" w:eastAsiaTheme="minorEastAsia" w:hAnsi="Cambria Math"/>
+                                  <w:i/>
+                                </w:rPr>
+                              </m:ctrlPr>
+                            </m:sSubPr>
+                            <m:e>
+                              <m:r>
+                                <w:rPr>
+                                  <w:rFonts w:ascii="Cambria Math" w:eastAsiaTheme="minorEastAsia" w:hAnsi="Cambria Math"/>
+                                </w:rPr>
+                                <m:t>x</m:t>
+                              </m:r>
+                            </m:e>
+                            <m:sub>
+                              <m:r>
+                                <w:rPr>
+                                  <w:rFonts w:ascii="Cambria Math" w:eastAsiaTheme="minorEastAsia" w:hAnsi="Cambria Math"/>
+                                </w:rPr>
+                                <m:t>n,i</m:t>
+                              </m:r>
+                            </m:sub>
+                          </m:sSub>
+                        </m:e>
+                      </m:nary>
+                    </m:e>
+                  </m:nary>
+                </m:e>
+              </m:d>
+            </m:num>
+            <m:den>
+              <m:nary>
+                <m:naryPr>
+                  <m:chr m:val="∑"/>
+                  <m:limLoc m:val="undOvr"/>
+                  <m:ctrlPr>
+                    <w:rPr>
+                      <w:rFonts w:ascii="Cambria Math" w:eastAsiaTheme="minorEastAsia" w:hAnsi="Cambria Math"/>
+                      <w:i/>
+                    </w:rPr>
+                  </m:ctrlPr>
+                </m:naryPr>
+                <m:sub>
+                  <m:r>
+                    <w:rPr>
+                      <w:rFonts w:ascii="Cambria Math" w:eastAsiaTheme="minorEastAsia" w:hAnsi="Cambria Math"/>
+                    </w:rPr>
+                    <m:t>n=1</m:t>
+                  </m:r>
+                </m:sub>
+                <m:sup>
+                  <m:r>
+                    <w:rPr>
+                      <w:rFonts w:ascii="Cambria Math" w:eastAsiaTheme="minorEastAsia" w:hAnsi="Cambria Math"/>
+                    </w:rPr>
+                    <m:t>N</m:t>
+                  </m:r>
+                </m:sup>
+                <m:e>
+                  <m:sSub>
+                    <m:sSubPr>
+                      <m:ctrlPr>
+                        <w:rPr>
+                          <w:rFonts w:ascii="Cambria Math" w:eastAsiaTheme="minorEastAsia" w:hAnsi="Cambria Math"/>
+                          <w:i/>
+                        </w:rPr>
+                      </m:ctrlPr>
+                    </m:sSubPr>
+                    <m:e>
+                      <m:r>
+                        <w:rPr>
+                          <w:rFonts w:ascii="Cambria Math" w:eastAsiaTheme="minorEastAsia" w:hAnsi="Cambria Math"/>
+                        </w:rPr>
+                        <m:t>r</m:t>
+                      </m:r>
+                    </m:e>
+                    <m:sub>
+                      <m:r>
+                        <w:rPr>
+                          <w:rFonts w:ascii="Cambria Math" w:eastAsiaTheme="minorEastAsia" w:hAnsi="Cambria Math"/>
+                        </w:rPr>
+                        <m:t>n,k</m:t>
+                      </m:r>
+                    </m:sub>
+                  </m:sSub>
+                </m:e>
+              </m:nary>
+            </m:den>
+          </m:f>
+          <m:r>
+            <w:rPr>
+              <w:rFonts w:ascii="Cambria Math" w:eastAsiaTheme="minorEastAsia" w:hAnsi="Cambria Math"/>
+            </w:rPr>
+            <m:t xml:space="preserve"> </m:t>
+          </m:r>
+        </m:oMath>
+      </m:oMathPara>
+    </w:p>
+    <w:p>
+      <w:pPr>
+        <w:ind w:left="144"/>
+        <w:rPr>
+          <w:rFonts w:ascii="Cambria" w:eastAsiaTheme="minorEastAsia" w:hAnsi="Cambria"/>
+        </w:rPr>
+      </w:pPr>
+    </w:p>
+    <w:p>
+      <w:pPr>
+        <w:ind w:left="144"/>
+        <w:rPr>
+          <w:rFonts w:ascii="Cambria" w:eastAsiaTheme="minorEastAsia" w:hAnsi="Cambria"/>
+        </w:rPr>
+      </w:pPr>
+      <w:r>
+        <w:rPr>
+          <w:rFonts w:ascii="Cambria" w:eastAsiaTheme="minorEastAsia" w:hAnsi="Cambria"/>
+        </w:rPr>
+        <w:t xml:space="preserve">The value of </w:t>
+      </w:r>
+      <m:oMath>
+        <m:sSub>
+          <m:sSubPr>
+            <m:ctrlPr>
+              <w:rPr>
+                <w:rFonts w:ascii="Cambria Math" w:eastAsiaTheme="minorEastAsia" w:hAnsi="Cambria Math"/>
+                <w:i/>
+              </w:rPr>
+            </m:ctrlPr>
+          </m:sSubPr>
+          <m:e>
+            <m:r>
+              <w:rPr>
+                <w:rFonts w:ascii="Cambria Math" w:eastAsiaTheme="minorEastAsia" w:hAnsi="Cambria Math"/>
+              </w:rPr>
+              <m:t>r</m:t>
+            </m:r>
+          </m:e>
+          <m:sub>
+            <m:r>
+              <w:rPr>
+                <w:rFonts w:ascii="Cambria Math" w:eastAsiaTheme="minorEastAsia" w:hAnsi="Cambria Math"/>
+              </w:rPr>
+              <m:t>n,k</m:t>
+            </m:r>
+          </m:sub>
+        </m:sSub>
+      </m:oMath>
+      <w:r>
+        <w:rPr>
+          <w:rFonts w:ascii="Cambria" w:eastAsiaTheme="minorEastAsia" w:hAnsi="Cambria"/>
+        </w:rPr>
+        <w:t xml:space="preserve"> is 1 if x is in cluster k, and 0 otherwise. Therefore, the update rule for the ith component of the cluster mean is the average of the ith component for all observations assigned to the cluster. This can be generalized to the</w:t>
+      </w:r>
+      <w:r>
+        <w:rPr>
+          <w:rFonts w:ascii="Cambria" w:eastAsiaTheme="minorEastAsia" w:hAnsi="Cambria"/>
+        </w:rPr>
+        <w:t xml:space="preserve"> update rule for the</w:t>
+      </w:r>
+      <w:r>
+        <w:rPr>
+          <w:rFonts w:ascii="Cambria" w:eastAsiaTheme="minorEastAsia" w:hAnsi="Cambria"/>
+        </w:rPr>
+        <w:t xml:space="preserve"> vector cluster mean</w:t>
+      </w:r>
+    </w:p>
+    <w:p>
+      <w:pPr>
+        <w:ind w:left="144"/>
+        <w:rPr>
+          <w:rFonts w:ascii="Cambria" w:eastAsiaTheme="minorEastAsia" w:hAnsi="Cambria"/>
+        </w:rPr>
+      </w:pPr>
+      <m:oMathPara>
+        <m:oMath>
+          <m:sSub>
+            <m:sSubPr>
+              <m:ctrlPr>
+                <w:rPr>
+                  <w:rFonts w:ascii="Cambria Math" w:eastAsiaTheme="minorEastAsia" w:hAnsi="Cambria Math"/>
+                  <w:b/>
+                  <w:i/>
+                </w:rPr>
+              </m:ctrlPr>
+            </m:sSubPr>
+            <m:e>
+              <m:r>
+                <m:rPr>
+                  <m:sty m:val="bi"/>
+                </m:rPr>
+                <w:rPr>
+                  <w:rFonts w:ascii="Cambria Math" w:eastAsiaTheme="minorEastAsia" w:hAnsi="Cambria Math"/>
+                </w:rPr>
+                <m:t>µ</m:t>
+              </m:r>
+            </m:e>
+            <m:sub>
+              <m:r>
+                <m:rPr>
+                  <m:sty m:val="bi"/>
+                </m:rPr>
+                <w:rPr>
+                  <w:rFonts w:ascii="Cambria Math" w:eastAsiaTheme="minorEastAsia" w:hAnsi="Cambria Math"/>
+                </w:rPr>
+                <m:t>k</m:t>
+              </m:r>
+            </m:sub>
+          </m:sSub>
+          <m:r>
+            <w:rPr>
+              <w:rFonts w:ascii="Cambria Math" w:eastAsiaTheme="minorEastAsia" w:hAnsi="Cambria Math"/>
+            </w:rPr>
+            <m:t>=</m:t>
+          </m:r>
+          <m:f>
+            <m:fPr>
+              <m:ctrlPr>
+                <w:rPr>
+                  <w:rFonts w:ascii="Cambria Math" w:eastAsiaTheme="minorEastAsia" w:hAnsi="Cambria Math"/>
+                  <w:i/>
+                </w:rPr>
+              </m:ctrlPr>
+            </m:fPr>
+            <m:num>
+              <m:d>
+                <m:dPr>
+                  <m:ctrlPr>
+                    <w:rPr>
+                      <w:rFonts w:ascii="Cambria Math" w:eastAsiaTheme="minorEastAsia" w:hAnsi="Cambria Math"/>
+                      <w:i/>
+                    </w:rPr>
+                  </m:ctrlPr>
+                </m:dPr>
+                <m:e>
+                  <m:nary>
+                    <m:naryPr>
+                      <m:chr m:val="∑"/>
+                      <m:limLoc m:val="undOvr"/>
+                      <m:ctrlPr>
+                        <w:rPr>
+                          <w:rFonts w:ascii="Cambria Math" w:eastAsiaTheme="minorEastAsia" w:hAnsi="Cambria Math"/>
+                          <w:i/>
+                        </w:rPr>
+                      </m:ctrlPr>
+                    </m:naryPr>
+                    <m:sub>
+                      <m:r>
+                        <w:rPr>
+                          <w:rFonts w:ascii="Cambria Math" w:eastAsiaTheme="minorEastAsia" w:hAnsi="Cambria Math"/>
+                        </w:rPr>
+                        <m:t>n=1</m:t>
+                      </m:r>
+                    </m:sub>
+                    <m:sup>
+                      <m:r>
+                        <w:rPr>
+                          <w:rFonts w:ascii="Cambria Math" w:eastAsiaTheme="minorEastAsia" w:hAnsi="Cambria Math"/>
+                        </w:rPr>
+                        <m:t>N</m:t>
+                      </m:r>
+                    </m:sup>
+                    <m:e>
+                      <m:nary>
+                        <m:naryPr>
+                          <m:chr m:val="∑"/>
+                          <m:limLoc m:val="undOvr"/>
+                          <m:ctrlPr>
+                            <w:rPr>
+                              <w:rFonts w:ascii="Cambria Math" w:eastAsiaTheme="minorEastAsia" w:hAnsi="Cambria Math"/>
+                              <w:i/>
+                            </w:rPr>
+                          </m:ctrlPr>
+                        </m:naryPr>
+                        <m:sub>
+                          <m:r>
+                            <w:rPr>
+                              <w:rFonts w:ascii="Cambria Math" w:eastAsiaTheme="minorEastAsia" w:hAnsi="Cambria Math"/>
+                            </w:rPr>
+                            <m:t>k=1</m:t>
+                          </m:r>
+                        </m:sub>
+                        <m:sup>
+                          <m:r>
+                            <w:rPr>
+                              <w:rFonts w:ascii="Cambria Math" w:eastAsiaTheme="minorEastAsia" w:hAnsi="Cambria Math"/>
+                            </w:rPr>
+                            <m:t>K</m:t>
+                          </m:r>
+                        </m:sup>
+                        <m:e>
+                          <m:sSub>
+                            <m:sSubPr>
+                              <m:ctrlPr>
+                                <w:rPr>
+                                  <w:rFonts w:ascii="Cambria Math" w:eastAsiaTheme="minorEastAsia" w:hAnsi="Cambria Math"/>
+                                  <w:i/>
+                                </w:rPr>
+                              </m:ctrlPr>
+                            </m:sSubPr>
+                            <m:e>
+                              <m:r>
+                                <w:rPr>
+                                  <w:rFonts w:ascii="Cambria Math" w:eastAsiaTheme="minorEastAsia" w:hAnsi="Cambria Math"/>
+                                </w:rPr>
+                                <m:t>r</m:t>
+                              </m:r>
+                            </m:e>
+                            <m:sub>
+                              <m:r>
+                                <w:rPr>
+                                  <w:rFonts w:ascii="Cambria Math" w:eastAsiaTheme="minorEastAsia" w:hAnsi="Cambria Math"/>
+                                </w:rPr>
+                                <m:t>n,k</m:t>
+                              </m:r>
+                            </m:sub>
+                          </m:sSub>
+                          <m:r>
+                            <w:rPr>
+                              <w:rFonts w:ascii="Cambria Math" w:eastAsiaTheme="minorEastAsia" w:hAnsi="Cambria Math"/>
+                            </w:rPr>
+                            <m:t>*</m:t>
+                          </m:r>
+                          <m:sSub>
+                            <m:sSubPr>
+                              <m:ctrlPr>
+                                <w:rPr>
+                                  <w:rFonts w:ascii="Cambria Math" w:eastAsiaTheme="minorEastAsia" w:hAnsi="Cambria Math"/>
+                                  <w:b/>
+                                  <w:i/>
+                                </w:rPr>
+                              </m:ctrlPr>
+                            </m:sSubPr>
+                            <m:e>
+                              <m:r>
+                                <m:rPr>
+                                  <m:sty m:val="bi"/>
+                                </m:rPr>
+                                <w:rPr>
+                                  <w:rFonts w:ascii="Cambria Math" w:eastAsiaTheme="minorEastAsia" w:hAnsi="Cambria Math"/>
+                                </w:rPr>
+                                <m:t>x</m:t>
+                              </m:r>
+                            </m:e>
+                            <m:sub>
+                              <m:r>
+                                <m:rPr>
+                                  <m:sty m:val="bi"/>
+                                </m:rPr>
+                                <w:rPr>
+                                  <w:rFonts w:ascii="Cambria Math" w:eastAsiaTheme="minorEastAsia" w:hAnsi="Cambria Math"/>
+                                </w:rPr>
+                                <m:t>n</m:t>
+                              </m:r>
+                            </m:sub>
+                          </m:sSub>
+                        </m:e>
+                      </m:nary>
+                    </m:e>
+                  </m:nary>
+                </m:e>
+              </m:d>
+            </m:num>
+            <m:den>
+              <m:nary>
+                <m:naryPr>
+                  <m:chr m:val="∑"/>
+                  <m:limLoc m:val="undOvr"/>
+                  <m:ctrlPr>
+                    <w:rPr>
+                      <w:rFonts w:ascii="Cambria Math" w:eastAsiaTheme="minorEastAsia" w:hAnsi="Cambria Math"/>
+                      <w:i/>
+                    </w:rPr>
+                  </m:ctrlPr>
+                </m:naryPr>
+                <m:sub>
+                  <m:r>
+                    <w:rPr>
+                      <w:rFonts w:ascii="Cambria Math" w:eastAsiaTheme="minorEastAsia" w:hAnsi="Cambria Math"/>
+                    </w:rPr>
+                    <m:t>n=1</m:t>
+                  </m:r>
+                </m:sub>
+                <m:sup>
+                  <m:r>
+                    <w:rPr>
+                      <w:rFonts w:ascii="Cambria Math" w:eastAsiaTheme="minorEastAsia" w:hAnsi="Cambria Math"/>
+                    </w:rPr>
+                    <m:t>N</m:t>
+                  </m:r>
+                </m:sup>
+                <m:e>
+                  <m:sSub>
+                    <m:sSubPr>
+                      <m:ctrlPr>
+                        <w:rPr>
+                          <w:rFonts w:ascii="Cambria Math" w:eastAsiaTheme="minorEastAsia" w:hAnsi="Cambria Math"/>
+                          <w:i/>
+                        </w:rPr>
+                      </m:ctrlPr>
+                    </m:sSubPr>
+                    <m:e>
+                      <m:r>
+                        <w:rPr>
+                          <w:rFonts w:ascii="Cambria Math" w:eastAsiaTheme="minorEastAsia" w:hAnsi="Cambria Math"/>
+                        </w:rPr>
+                        <m:t>r</m:t>
+                      </m:r>
+                    </m:e>
+                    <m:sub>
+                      <m:r>
+                        <w:rPr>
+                          <w:rFonts w:ascii="Cambria Math" w:eastAsiaTheme="minorEastAsia" w:hAnsi="Cambria Math"/>
+                        </w:rPr>
+                        <m:t>n,k</m:t>
+                      </m:r>
+                    </m:sub>
+                  </m:sSub>
+                </m:e>
+              </m:nary>
+            </m:den>
+          </m:f>
+        </m:oMath>
+      </m:oMathPara>
+    </w:p>
+    <w:p>
+      <w:pPr>
+        <w:ind w:left="144"/>
+        <w:rPr>
+          <w:rFonts w:ascii="Cambria" w:eastAsiaTheme="minorEastAsia" w:hAnsi="Cambria"/>
+        </w:rPr>
+      </w:pPr>
+    </w:p>
+    <w:p>
+      <w:pPr>
+        <w:ind w:left="144"/>
+        <w:rPr>
+          <w:rFonts w:ascii="Cambria" w:eastAsiaTheme="minorEastAsia" w:hAnsi="Cambria"/>
+        </w:rPr>
+      </w:pPr>
+      <w:r>
+        <w:rPr>
+          <w:rFonts w:ascii="Cambria" w:eastAsiaTheme="minorEastAsia" w:hAnsi="Cambria"/>
+        </w:rPr>
+        <w:t xml:space="preserve">Again, the update for the cluster mean is the average in all dimensions of the data points assigned to the cluster. The general algorithm for kmeans is </w:t>
+      </w:r>
+    </w:p>
+    <w:p>
+      <w:pPr>
+        <w:pStyle w:val="ListParagraph"/>
+        <w:numPr>
+          <w:ilvl w:val="0"/>
+          <w:numId w:val="4"/>
+        </w:numPr>
+        <w:rPr>
+          <w:rFonts w:ascii="Cambria" w:eastAsiaTheme="minorEastAsia" w:hAnsi="Cambria"/>
+        </w:rPr>
+      </w:pPr>
+      <w:r>
+        <w:rPr>
+          <w:rFonts w:ascii="Cambria" w:eastAsiaTheme="minorEastAsia" w:hAnsi="Cambria"/>
+        </w:rPr>
+        <w:t>Define initial cluster centers at random (or using smart initialization such as kmeans++)</w:t>
+      </w:r>
+    </w:p>
+    <w:p>
+      <w:pPr>
+        <w:pStyle w:val="ListParagraph"/>
+        <w:numPr>
+          <w:ilvl w:val="0"/>
+          <w:numId w:val="4"/>
+        </w:numPr>
+        <w:rPr>
+          <w:rFonts w:ascii="Cambria" w:eastAsiaTheme="minorEastAsia" w:hAnsi="Cambria"/>
+        </w:rPr>
+      </w:pPr>
+      <w:r>
+        <w:rPr>
+          <w:rFonts w:ascii="Cambria" w:eastAsiaTheme="minorEastAsia" w:hAnsi="Cambria"/>
+        </w:rPr>
+        <w:t>Assign data points to the nearest cluster center as defined by Euclidean distance (Manhattan or Minkowski distances with different power values can also be used)</w:t>
+      </w:r>
+    </w:p>
+    <w:p>
+      <w:pPr>
+        <w:pStyle w:val="ListParagraph"/>
+        <w:numPr>
+          <w:ilvl w:val="0"/>
+          <w:numId w:val="4"/>
+        </w:numPr>
+        <w:rPr>
+          <w:rFonts w:ascii="Cambria" w:eastAsiaTheme="minorEastAsia" w:hAnsi="Cambria"/>
+        </w:rPr>
+      </w:pPr>
+      <w:r>
+        <w:rPr>
+          <w:rFonts w:ascii="Cambria" w:eastAsiaTheme="minorEastAsia" w:hAnsi="Cambria"/>
+        </w:rPr>
+        <w:t>Update cluster centers to the mean location of all points assigned to the cluster.</w:t>
+      </w:r>
+    </w:p>
+    <w:p>
+      <w:pPr>
+        <w:pStyle w:val="ListParagraph"/>
+        <w:numPr>
+          <w:ilvl w:val="0"/>
+          <w:numId w:val="4"/>
+        </w:numPr>
+        <w:rPr>
+          <w:rFonts w:ascii="Cambria" w:eastAsiaTheme="minorEastAsia" w:hAnsi="Cambria"/>
+        </w:rPr>
+      </w:pPr>
+      <w:r>
+        <w:rPr>
+          <w:rFonts w:ascii="Cambria" w:eastAsiaTheme="minorEastAsia" w:hAnsi="Cambria"/>
+        </w:rPr>
+        <w:t xml:space="preserve">Repeat until the algorithm converges which occurs when the cluster centers do not change coordinates. </w:t>
+      </w:r>
+    </w:p>
+    <w:p>
+      <w:pPr>
+        <w:ind w:left="144"/>
+        <w:rPr>
+          <w:rFonts w:ascii="Cambria" w:eastAsiaTheme="minorEastAsia" w:hAnsi="Cambria"/>
+        </w:rPr>
+      </w:pPr>
+    </w:p>
+    <w:p>
+      <w:pPr>
+        <w:rPr>
+          <w:rFonts w:ascii="Cambria" w:eastAsiaTheme="minorEastAsia" w:hAnsi="Cambria"/>
+        </w:rPr>
+      </w:pPr>
+      <w:r>
+        <w:rPr>
+          <w:rFonts w:ascii="Cambria" w:eastAsiaTheme="minorEastAsia" w:hAnsi="Cambria"/>
+        </w:rPr>
+        <w:t>Kmeans R Implementation on Iris Data</w:t>
+      </w:r>
+    </w:p>
+    <w:p>
+      <w:pPr>
+        <w:rPr>
+          <w:rFonts w:ascii="Cambria" w:eastAsiaTheme="minorEastAsia" w:hAnsi="Cambria"/>
+        </w:rPr>
+      </w:pPr>
       <w:bookmarkStart w:id="0" w:name="_GoBack"/>
       <w:bookmarkEnd w:id="0"/>
     </w:p>
@@ -23158,16 +24532,16 @@
     </w:lvl>
   </w:abstractNum>
   <w:abstractNum w:abstractNumId="1" w15:restartNumberingAfterBreak="0">
-    <w:nsid w:val="4BC34520"/>
+    <w:nsid w:val="15370D5E"/>
     <w:multiLevelType w:val="hybridMultilevel"/>
-    <w:tmpl w:val="F6CA3A68"/>
-    <w:lvl w:ilvl="0" w:tplc="AA528FD2">
+    <w:tmpl w:val="7FC8AD56"/>
+    <w:lvl w:ilvl="0" w:tplc="DCD47142">
       <w:start w:val="1"/>
-      <w:numFmt w:val="upperRoman"/>
+      <w:numFmt w:val="decimal"/>
       <w:lvlText w:val="%1."/>
       <w:lvlJc w:val="left"/>
       <w:pPr>
-        <w:ind w:left="1440" w:hanging="720"/>
+        <w:ind w:left="504" w:hanging="360"/>
       </w:pPr>
       <w:rPr>
         <w:rFonts w:hint="default"/>
@@ -23179,7 +24553,7 @@
       <w:lvlText w:val="%2."/>
       <w:lvlJc w:val="left"/>
       <w:pPr>
-        <w:ind w:left="1800" w:hanging="360"/>
+        <w:ind w:left="1224" w:hanging="360"/>
       </w:pPr>
     </w:lvl>
     <w:lvl w:ilvl="2" w:tplc="0409001B" w:tentative="1">
@@ -23188,7 +24562,7 @@
       <w:lvlText w:val="%3."/>
       <w:lvlJc w:val="right"/>
       <w:pPr>
-        <w:ind w:left="2520" w:hanging="180"/>
+        <w:ind w:left="1944" w:hanging="180"/>
       </w:pPr>
     </w:lvl>
     <w:lvl w:ilvl="3" w:tplc="0409000F" w:tentative="1">
@@ -23197,7 +24571,7 @@
       <w:lvlText w:val="%4."/>
       <w:lvlJc w:val="left"/>
       <w:pPr>
-        <w:ind w:left="3240" w:hanging="360"/>
+        <w:ind w:left="2664" w:hanging="360"/>
       </w:pPr>
     </w:lvl>
     <w:lvl w:ilvl="4" w:tplc="04090019" w:tentative="1">
@@ -23206,7 +24580,7 @@
       <w:lvlText w:val="%5."/>
       <w:lvlJc w:val="left"/>
       <w:pPr>
-        <w:ind w:left="3960" w:hanging="360"/>
+        <w:ind w:left="3384" w:hanging="360"/>
       </w:pPr>
     </w:lvl>
     <w:lvl w:ilvl="5" w:tplc="0409001B" w:tentative="1">
@@ -23215,7 +24589,7 @@
       <w:lvlText w:val="%6."/>
       <w:lvlJc w:val="right"/>
       <w:pPr>
-        <w:ind w:left="4680" w:hanging="180"/>
+        <w:ind w:left="4104" w:hanging="180"/>
       </w:pPr>
     </w:lvl>
     <w:lvl w:ilvl="6" w:tplc="0409000F" w:tentative="1">
@@ -23224,7 +24598,7 @@
       <w:lvlText w:val="%7."/>
       <w:lvlJc w:val="left"/>
       <w:pPr>
-        <w:ind w:left="5400" w:hanging="360"/>
+        <w:ind w:left="4824" w:hanging="360"/>
       </w:pPr>
     </w:lvl>
     <w:lvl w:ilvl="7" w:tplc="04090019" w:tentative="1">
@@ -23233,7 +24607,7 @@
       <w:lvlText w:val="%8."/>
       <w:lvlJc w:val="left"/>
       <w:pPr>
-        <w:ind w:left="6120" w:hanging="360"/>
+        <w:ind w:left="5544" w:hanging="360"/>
       </w:pPr>
     </w:lvl>
     <w:lvl w:ilvl="8" w:tplc="0409001B" w:tentative="1">
@@ -23242,11 +24616,100 @@
       <w:lvlText w:val="%9."/>
       <w:lvlJc w:val="right"/>
       <w:pPr>
-        <w:ind w:left="6840" w:hanging="180"/>
+        <w:ind w:left="6264" w:hanging="180"/>
       </w:pPr>
     </w:lvl>
   </w:abstractNum>
   <w:abstractNum w:abstractNumId="2" w15:restartNumberingAfterBreak="0">
+    <w:nsid w:val="4BC34520"/>
+    <w:multiLevelType w:val="hybridMultilevel"/>
+    <w:tmpl w:val="F6CA3A68"/>
+    <w:lvl w:ilvl="0" w:tplc="AA528FD2">
+      <w:start w:val="1"/>
+      <w:numFmt w:val="upperRoman"/>
+      <w:lvlText w:val="%1."/>
+      <w:lvlJc w:val="left"/>
+      <w:pPr>
+        <w:ind w:left="1440" w:hanging="720"/>
+      </w:pPr>
+      <w:rPr>
+        <w:rFonts w:hint="default"/>
+      </w:rPr>
+    </w:lvl>
+    <w:lvl w:ilvl="1" w:tplc="04090019" w:tentative="1">
+      <w:start w:val="1"/>
+      <w:numFmt w:val="lowerLetter"/>
+      <w:lvlText w:val="%2."/>
+      <w:lvlJc w:val="left"/>
+      <w:pPr>
+        <w:ind w:left="1800" w:hanging="360"/>
+      </w:pPr>
+    </w:lvl>
+    <w:lvl w:ilvl="2" w:tplc="0409001B" w:tentative="1">
+      <w:start w:val="1"/>
+      <w:numFmt w:val="lowerRoman"/>
+      <w:lvlText w:val="%3."/>
+      <w:lvlJc w:val="right"/>
+      <w:pPr>
+        <w:ind w:left="2520" w:hanging="180"/>
+      </w:pPr>
+    </w:lvl>
+    <w:lvl w:ilvl="3" w:tplc="0409000F" w:tentative="1">
+      <w:start w:val="1"/>
+      <w:numFmt w:val="decimal"/>
+      <w:lvlText w:val="%4."/>
+      <w:lvlJc w:val="left"/>
+      <w:pPr>
+        <w:ind w:left="3240" w:hanging="360"/>
+      </w:pPr>
+    </w:lvl>
+    <w:lvl w:ilvl="4" w:tplc="04090019" w:tentative="1">
+      <w:start w:val="1"/>
+      <w:numFmt w:val="lowerLetter"/>
+      <w:lvlText w:val="%5."/>
+      <w:lvlJc w:val="left"/>
+      <w:pPr>
+        <w:ind w:left="3960" w:hanging="360"/>
+      </w:pPr>
+    </w:lvl>
+    <w:lvl w:ilvl="5" w:tplc="0409001B" w:tentative="1">
+      <w:start w:val="1"/>
+      <w:numFmt w:val="lowerRoman"/>
+      <w:lvlText w:val="%6."/>
+      <w:lvlJc w:val="right"/>
+      <w:pPr>
+        <w:ind w:left="4680" w:hanging="180"/>
+      </w:pPr>
+    </w:lvl>
+    <w:lvl w:ilvl="6" w:tplc="0409000F" w:tentative="1">
+      <w:start w:val="1"/>
+      <w:numFmt w:val="decimal"/>
+      <w:lvlText w:val="%7."/>
+      <w:lvlJc w:val="left"/>
+      <w:pPr>
+        <w:ind w:left="5400" w:hanging="360"/>
+      </w:pPr>
+    </w:lvl>
+    <w:lvl w:ilvl="7" w:tplc="04090019" w:tentative="1">
+      <w:start w:val="1"/>
+      <w:numFmt w:val="lowerLetter"/>
+      <w:lvlText w:val="%8."/>
+      <w:lvlJc w:val="left"/>
+      <w:pPr>
+        <w:ind w:left="6120" w:hanging="360"/>
+      </w:pPr>
+    </w:lvl>
+    <w:lvl w:ilvl="8" w:tplc="0409001B" w:tentative="1">
+      <w:start w:val="1"/>
+      <w:numFmt w:val="lowerRoman"/>
+      <w:lvlText w:val="%9."/>
+      <w:lvlJc w:val="right"/>
+      <w:pPr>
+        <w:ind w:left="6840" w:hanging="180"/>
+      </w:pPr>
+    </w:lvl>
+  </w:abstractNum>
+  <w:abstractNum w:abstractNumId="3" w15:restartNumberingAfterBreak="0">
     <w:nsid w:val="4DF86EF2"/>
     <w:multiLevelType w:val="hybridMultilevel"/>
     <w:tmpl w:val="DD48A4AE"/>
@@ -23336,12 +24799,15 @@
     </w:lvl>
   </w:abstractNum>
   <w:num w:numId="1">
-    <w:abstractNumId w:val="2"/>
+    <w:abstractNumId w:val="3"/>
   </w:num>
   <w:num w:numId="2">
     <w:abstractNumId w:val="0"/>
   </w:num>
   <w:num w:numId="3">
+    <w:abstractNumId w:val="2"/>
+  </w:num>
+  <w:num w:numId="4">
     <w:abstractNumId w:val="1"/>
   </w:num>
 </w:numbering>

</xml_diff>